<commit_message>
Add attachment theory foundation for archetypal reincarnation
- Added theoretical connection between transfer entropy and attachment theory
- Explains how attachment IS influence over another's future behavior
- When viewed non-linearly, archetypal patterns are like "souls" influencing
  behavior across lifetimes - formalized mathematically via transfer entropy
- Added four new attachment theory citations (Bowlby, Ainsworth, Main)
- Maps the four states (Seeking, Directing, Conferring, Revising) to
  attachment dynamics

🤖 Generated with [Claude Code](https://claude.com/claude-code)

Co-Authored-By: Claude Opus 4.5 <noreply@anthropic.com>
</commit_message>
<xml_diff>
--- a/analysis/paper/criminal_trajectories.docx
+++ b/analysis/paper/criminal_trajectories.docx
@@ -4170,7 +4170,7 @@
     </w:p>
     <w:bookmarkEnd w:id="29"/>
     <w:bookmarkEnd w:id="30"/>
-    <w:bookmarkStart w:id="39" w:name="X7e2253225186a592d9d1e15c17db019b8ddfd56"/>
+    <w:bookmarkStart w:id="42" w:name="X7e2253225186a592d9d1e15c17db019b8ddfd56"/>
     <w:p>
       <w:pPr>
         <w:pStyle w:val="Heading1"/>
@@ -4179,7 +4179,7 @@
         <w:t xml:space="preserve">Study 2: Archetypal Discovery via Transfer Entropy</w:t>
       </w:r>
     </w:p>
-    <w:bookmarkStart w:id="31" w:name="rationale-archetypal-reincarnation"/>
+    <w:bookmarkStart w:id="34" w:name="rationale-archetypal-reincarnation"/>
     <w:p>
       <w:pPr>
         <w:pStyle w:val="Heading2"/>
@@ -4209,12 +4209,54 @@
         <w:t xml:space="preserve">—the recurrence of hierarchical behavioral patterns across human lifetimes.</w:t>
       </w:r>
     </w:p>
+    <w:bookmarkStart w:id="31" w:name="X88e7ec3632852519d080765d8b4258c8526269b"/>
+    <w:p>
+      <w:pPr>
+        <w:pStyle w:val="Heading3"/>
+      </w:pPr>
+      <w:r>
+        <w:t xml:space="preserve">Theoretical Foundation: Attachment as Influence Across Time</w:t>
+      </w:r>
+    </w:p>
+    <w:p>
+      <w:pPr>
+        <w:pStyle w:val="FirstParagraph"/>
+      </w:pPr>
+      <w:r>
+        <w:t xml:space="preserve">This phenomenon has deep roots in attachment theory</w:t>
+      </w:r>
+      <w:r>
+        <w:t xml:space="preserve"> </w:t>
+      </w:r>
+      <w:r>
+        <w:t xml:space="preserve">. The core mechanism of attachment is</w:t>
+      </w:r>
+      <w:r>
+        <w:t xml:space="preserve"> </w:t>
+      </w:r>
+      <w:r>
+        <w:rPr>
+          <w:i/>
+          <w:iCs/>
+        </w:rPr>
+        <w:t xml:space="preserve">influence over another’s future behavior</w:t>
+      </w:r>
+      <w:r>
+        <w:t xml:space="preserve">: internal working models (IWMs) formed through early relationships shape how individuals act, relate, and regulate throughout life. Critically, attachment patterns transmit intergenerationally—a parent’s attachment style influences their parenting, which shapes the child’s attachment, which shapes their adult relationships and parenting in turn</w:t>
+      </w:r>
+      <w:r>
+        <w:t xml:space="preserve"> </w:t>
+      </w:r>
+      <w:r>
+        <w:t xml:space="preserve">.</w:t>
+      </w:r>
+    </w:p>
     <w:p>
       <w:pPr>
         <w:pStyle w:val="BodyText"/>
       </w:pPr>
       <w:r>
-        <w:t xml:space="preserve">This terminology is not merely metaphorical. Transfer entropy quantifies the degree to which one individual’s life trajectory provides predictive information about another’s. When</w:t>
+        <w:t xml:space="preserve">Transfer entropy formalizes this mechanism mathematically. When</w:t>
       </w:r>
       <w:r>
         <w:t xml:space="preserve"> </w:t>
@@ -4283,7 +4325,282 @@
         </m:r>
       </m:oMath>
       <w:r>
-        <w:t xml:space="preserve">’s future states, even though these individuals never interacted. Mathematically, this constitutes</w:t>
+        <w:t xml:space="preserve">’s future states:</w:t>
+      </w:r>
+    </w:p>
+    <w:p>
+      <w:pPr>
+        <w:pStyle w:val="BodyText"/>
+      </w:pPr>
+      <m:oMathPara>
+        <m:oMathParaPr>
+          <m:jc m:val="center"/>
+        </m:oMathParaPr>
+        <m:oMath>
+          <m:r>
+            <m:t>T</m:t>
+          </m:r>
+          <m:r>
+            <m:t>E</m:t>
+          </m:r>
+          <m:r>
+            <m:rPr>
+              <m:sty m:val="p"/>
+            </m:rPr>
+            <m:t>(</m:t>
+          </m:r>
+          <m:r>
+            <m:t>A</m:t>
+          </m:r>
+          <m:r>
+            <m:rPr>
+              <m:sty m:val="p"/>
+            </m:rPr>
+            <m:t>→</m:t>
+          </m:r>
+          <m:r>
+            <m:t>B</m:t>
+          </m:r>
+          <m:r>
+            <m:rPr>
+              <m:sty m:val="p"/>
+            </m:rPr>
+            <m:t>)</m:t>
+          </m:r>
+          <m:r>
+            <m:rPr>
+              <m:sty m:val="p"/>
+            </m:rPr>
+            <m:t>=</m:t>
+          </m:r>
+          <m:r>
+            <m:t>H</m:t>
+          </m:r>
+          <m:r>
+            <m:rPr>
+              <m:sty m:val="p"/>
+            </m:rPr>
+            <m:t>(</m:t>
+          </m:r>
+          <m:sSub>
+            <m:e>
+              <m:r>
+                <m:t>B</m:t>
+              </m:r>
+            </m:e>
+            <m:sub>
+              <m:r>
+                <m:t>t</m:t>
+              </m:r>
+            </m:sub>
+          </m:sSub>
+          <m:r>
+            <m:rPr>
+              <m:sty m:val="p"/>
+            </m:rPr>
+            <m:t>∣</m:t>
+          </m:r>
+          <m:sSub>
+            <m:e>
+              <m:r>
+                <m:t>B</m:t>
+              </m:r>
+            </m:e>
+            <m:sub>
+              <m:r>
+                <m:t>t</m:t>
+              </m:r>
+              <m:r>
+                <m:rPr>
+                  <m:sty m:val="p"/>
+                </m:rPr>
+                <m:t>−</m:t>
+              </m:r>
+              <m:r>
+                <m:t>1</m:t>
+              </m:r>
+            </m:sub>
+          </m:sSub>
+          <m:r>
+            <m:rPr>
+              <m:sty m:val="p"/>
+            </m:rPr>
+            <m:t>)</m:t>
+          </m:r>
+          <m:r>
+            <m:rPr>
+              <m:sty m:val="p"/>
+            </m:rPr>
+            <m:t>−</m:t>
+          </m:r>
+          <m:r>
+            <m:t>H</m:t>
+          </m:r>
+          <m:r>
+            <m:rPr>
+              <m:sty m:val="p"/>
+            </m:rPr>
+            <m:t>(</m:t>
+          </m:r>
+          <m:sSub>
+            <m:e>
+              <m:r>
+                <m:t>B</m:t>
+              </m:r>
+            </m:e>
+            <m:sub>
+              <m:r>
+                <m:t>t</m:t>
+              </m:r>
+            </m:sub>
+          </m:sSub>
+          <m:r>
+            <m:rPr>
+              <m:sty m:val="p"/>
+            </m:rPr>
+            <m:t>∣</m:t>
+          </m:r>
+          <m:sSub>
+            <m:e>
+              <m:r>
+                <m:t>B</m:t>
+              </m:r>
+            </m:e>
+            <m:sub>
+              <m:r>
+                <m:t>t</m:t>
+              </m:r>
+              <m:r>
+                <m:rPr>
+                  <m:sty m:val="p"/>
+                </m:rPr>
+                <m:t>−</m:t>
+              </m:r>
+              <m:r>
+                <m:t>1</m:t>
+              </m:r>
+            </m:sub>
+          </m:sSub>
+          <m:r>
+            <m:rPr>
+              <m:sty m:val="p"/>
+            </m:rPr>
+            <m:t>,</m:t>
+          </m:r>
+          <m:sSub>
+            <m:e>
+              <m:r>
+                <m:t>A</m:t>
+              </m:r>
+            </m:e>
+            <m:sub>
+              <m:r>
+                <m:t>t</m:t>
+              </m:r>
+              <m:r>
+                <m:rPr>
+                  <m:sty m:val="p"/>
+                </m:rPr>
+                <m:t>−</m:t>
+              </m:r>
+              <m:r>
+                <m:t>1</m:t>
+              </m:r>
+            </m:sub>
+          </m:sSub>
+          <m:r>
+            <m:rPr>
+              <m:sty m:val="p"/>
+            </m:rPr>
+            <m:t>)</m:t>
+          </m:r>
+        </m:oMath>
+      </m:oMathPara>
+    </w:p>
+    <w:p>
+      <w:pPr>
+        <w:pStyle w:val="FirstParagraph"/>
+      </w:pPr>
+      <w:r>
+        <w:t xml:space="preserve">This is precisely what attachment accomplishes: one person’s experiential structure providing predictive information about another’s trajectory. The attachment figure’s pattern (</w:t>
+      </w:r>
+      <m:oMath>
+        <m:sSub>
+          <m:e>
+            <m:r>
+              <m:t>A</m:t>
+            </m:r>
+          </m:e>
+          <m:sub>
+            <m:r>
+              <m:t>t</m:t>
+            </m:r>
+            <m:r>
+              <m:rPr>
+                <m:sty m:val="p"/>
+              </m:rPr>
+              <m:t>−</m:t>
+            </m:r>
+            <m:r>
+              <m:t>1</m:t>
+            </m:r>
+          </m:sub>
+        </m:sSub>
+      </m:oMath>
+      <w:r>
+        <w:t xml:space="preserve">) adds information beyond what the individual’s own history (</w:t>
+      </w:r>
+      <m:oMath>
+        <m:sSub>
+          <m:e>
+            <m:r>
+              <m:t>B</m:t>
+            </m:r>
+          </m:e>
+          <m:sub>
+            <m:r>
+              <m:t>t</m:t>
+            </m:r>
+            <m:r>
+              <m:rPr>
+                <m:sty m:val="p"/>
+              </m:rPr>
+              <m:t>−</m:t>
+            </m:r>
+            <m:r>
+              <m:t>1</m:t>
+            </m:r>
+          </m:sub>
+        </m:sSub>
+      </m:oMath>
+      <w:r>
+        <w:t xml:space="preserve">) provides—the mathematical signature of relational influence.</w:t>
+      </w:r>
+    </w:p>
+    <w:bookmarkEnd w:id="31"/>
+    <w:bookmarkStart w:id="32" w:name="Xe9fa4e5f8fa1752510753230f6d1bc8fc31234c"/>
+    <w:p>
+      <w:pPr>
+        <w:pStyle w:val="Heading3"/>
+      </w:pPr>
+      <w:r>
+        <w:t xml:space="preserve">Beyond Linear Time: Archetypes as Attachment Templates</w:t>
+      </w:r>
+    </w:p>
+    <w:p>
+      <w:pPr>
+        <w:pStyle w:val="FirstParagraph"/>
+      </w:pPr>
+      <w:r>
+        <w:t xml:space="preserve">Traditional attachment research assumes linear temporal causation: parent influences child through direct interaction. But if we relax this assumption, a deeper pattern emerges. The individuals in our dataset never met—they were separated by decades, geography, and social context. Yet their behavioral trajectories predict each other.</w:t>
+      </w:r>
+    </w:p>
+    <w:p>
+      <w:pPr>
+        <w:pStyle w:val="BodyText"/>
+      </w:pPr>
+      <w:r>
+        <w:t xml:space="preserve">This is not paradoxical; it is the logical extension of attachment transmission. Attachment patterns do not require direct contact to propagate—they are</w:t>
       </w:r>
       <w:r>
         <w:t xml:space="preserve"> </w:t>
@@ -4293,10 +4610,25 @@
           <w:i/>
           <w:iCs/>
         </w:rPr>
-        <w:t xml:space="preserve">experiential influence across lifetimes</w:t>
-      </w:r>
-      <w:r>
-        <w:t xml:space="preserve">: the structure of lived experience in one life informs the structure of another.</w:t>
+        <w:t xml:space="preserve">generative templates</w:t>
+      </w:r>
+      <w:r>
+        <w:t xml:space="preserve"> </w:t>
+      </w:r>
+      <w:r>
+        <w:t xml:space="preserve">that manifest wherever the conditions for their expression exist. A</w:t>
+      </w:r>
+      <w:r>
+        <w:t xml:space="preserve"> </w:t>
+      </w:r>
+      <w:r>
+        <w:t xml:space="preserve">“disorganized attachment”</w:t>
+      </w:r>
+      <w:r>
+        <w:t xml:space="preserve"> </w:t>
+      </w:r>
+      <w:r>
+        <w:t xml:space="preserve">pattern can emerge in individuals across different eras because the template itself is latent in human relational possibility space.</w:t>
       </w:r>
     </w:p>
     <w:p>
@@ -4311,19 +4643,15 @@
         <w:t xml:space="preserve">Archetypes</w:t>
       </w:r>
       <w:r>
-        <w:t xml:space="preserve">, in this framework, are the latent generative patterns that produce similar trajectories across individuals. When multiple unconnected individuals exhibit high mutual transfer entropy, they share an underlying archetypal structure—a common</w:t>
-      </w:r>
-      <w:r>
-        <w:t xml:space="preserve"> </w:t>
-      </w:r>
-      <w:r>
-        <w:t xml:space="preserve">“template”</w:t>
-      </w:r>
-      <w:r>
-        <w:t xml:space="preserve"> </w:t>
-      </w:r>
-      <w:r>
-        <w:t xml:space="preserve">that shapes how motivational states unfold over a life course. The term</w:t>
+        <w:t xml:space="preserve">, in this framework, are these latent attachment templates—the underlying generative structures that produce similar trajectories across individuals. When multiple unconnected individuals exhibit high mutual transfer entropy, they share an underlying archetypal structure: the same relational template manifesting in different lives.</w:t>
+      </w:r>
+    </w:p>
+    <w:p>
+      <w:pPr>
+        <w:pStyle w:val="BodyText"/>
+      </w:pPr>
+      <w:r>
+        <w:t xml:space="preserve">The term</w:t>
       </w:r>
       <w:r>
         <w:t xml:space="preserve"> </w:t>
@@ -4339,51 +4667,226 @@
         <w:t xml:space="preserve"> </w:t>
       </w:r>
       <w:r>
-        <w:t xml:space="preserve">captures the empirical observation that these templates manifest repeatedly across different lives, as if the same experiential pattern were being re-instantiated in new individuals.</w:t>
-      </w:r>
-    </w:p>
-    <w:p>
-      <w:pPr>
-        <w:pStyle w:val="BodyText"/>
-      </w:pPr>
-      <w:r>
-        <w:t xml:space="preserve">Computational Psychodynamics provides the mathematical tools to operationalize these concepts:</w:t>
-      </w:r>
-      <w:r>
-        <w:t xml:space="preserve"> </w:t>
-      </w:r>
+        <w:t xml:space="preserve">captures this precisely. These templates do not die with individuals—they persist as patterns that can be re-instantiated. When we detect</w:t>
+      </w:r>
+      <w:r>
+        <w:t xml:space="preserve"> </w:t>
+      </w:r>
+      <m:oMath>
+        <m:r>
+          <m:t>T</m:t>
+        </m:r>
+        <m:r>
+          <m:t>E</m:t>
+        </m:r>
+        <m:r>
+          <m:rPr>
+            <m:sty m:val="p"/>
+          </m:rPr>
+          <m:t>(</m:t>
+        </m:r>
+        <m:r>
+          <m:t>A</m:t>
+        </m:r>
+        <m:r>
+          <m:rPr>
+            <m:sty m:val="p"/>
+          </m:rPr>
+          <m:t>→</m:t>
+        </m:r>
+        <m:r>
+          <m:t>B</m:t>
+        </m:r>
+        <m:r>
+          <m:rPr>
+            <m:sty m:val="p"/>
+          </m:rPr>
+          <m:t>)</m:t>
+        </m:r>
+        <m:r>
+          <m:rPr>
+            <m:sty m:val="p"/>
+          </m:rPr>
+          <m:t>&gt;</m:t>
+        </m:r>
+        <m:r>
+          <m:t>0</m:t>
+        </m:r>
+      </m:oMath>
+      <w:r>
+        <w:t xml:space="preserve"> </w:t>
+      </w:r>
+      <w:r>
+        <w:t xml:space="preserve">between individuals who never interacted, we are detecting shared generative structure: as if the same</w:t>
+      </w:r>
+      <w:r>
+        <w:t xml:space="preserve"> </w:t>
+      </w:r>
+      <w:r>
+        <w:t xml:space="preserve">“soul”</w:t>
+      </w:r>
+      <w:r>
+        <w:t xml:space="preserve">—the same experiential template—were influencing behavior across lifetimes. This is not mysticism but mathematics: the same mechanism that transmits attachment patterns from parent to child also explains why unrelated individuals across different eras exhibit predictable behavioral similarities.</w:t>
+      </w:r>
+    </w:p>
+    <w:bookmarkEnd w:id="32"/>
+    <w:bookmarkStart w:id="33" w:name="the-four-states-as-attachment-dynamics"/>
+    <w:p>
+      <w:pPr>
+        <w:pStyle w:val="Heading3"/>
+      </w:pPr>
+      <w:r>
+        <w:t xml:space="preserve">The Four States as Attachment Dynamics</w:t>
+      </w:r>
+    </w:p>
+    <w:p>
+      <w:pPr>
+        <w:pStyle w:val="FirstParagraph"/>
+      </w:pPr>
+      <w:r>
+        <w:t xml:space="preserve">The Computational Psychodynamics states map onto attachment processes:</w:t>
+      </w:r>
+    </w:p>
+    <w:p>
+      <w:pPr>
+        <w:numPr>
+          <w:ilvl w:val="0"/>
+          <w:numId w:val="1010"/>
+        </w:numPr>
+      </w:pPr>
       <w:r>
         <w:rPr>
           <w:b/>
           <w:bCs/>
         </w:rPr>
-        <w:t xml:space="preserve">transfer entropy</w:t>
-      </w:r>
-      <w:r>
-        <w:t xml:space="preserve"> </w:t>
-      </w:r>
-      <w:r>
-        <w:t xml:space="preserve">measures directed predictive influence between life trajectories, while</w:t>
-      </w:r>
-      <w:r>
-        <w:t xml:space="preserve"> </w:t>
-      </w:r>
+        <w:t xml:space="preserve">Seeking</w:t>
+      </w:r>
+      <w:r>
+        <w:t xml:space="preserve">: Exploration from secure base, or anxious proximity-seeking when the base is unavailable; fantasy as substitute attachment</w:t>
+      </w:r>
+    </w:p>
+    <w:p>
+      <w:pPr>
+        <w:numPr>
+          <w:ilvl w:val="0"/>
+          <w:numId w:val="1010"/>
+        </w:numPr>
+      </w:pPr>
       <w:r>
         <w:rPr>
           <w:b/>
           <w:bCs/>
         </w:rPr>
+        <w:t xml:space="preserve">Directing</w:t>
+      </w:r>
+      <w:r>
+        <w:t xml:space="preserve">: Controlling attachment behavior—domination as a strategy when secure attachment fails</w:t>
+      </w:r>
+    </w:p>
+    <w:p>
+      <w:pPr>
+        <w:numPr>
+          <w:ilvl w:val="0"/>
+          <w:numId w:val="1010"/>
+        </w:numPr>
+      </w:pPr>
+      <w:r>
+        <w:rPr>
+          <w:b/>
+          <w:bCs/>
+        </w:rPr>
+        <w:t xml:space="preserve">Conferring</w:t>
+      </w:r>
+      <w:r>
+        <w:t xml:space="preserve">: Hypervigilant monitoring of attachment figures; surveillance as pathological attachment-seeking</w:t>
+      </w:r>
+    </w:p>
+    <w:p>
+      <w:pPr>
+        <w:numPr>
+          <w:ilvl w:val="0"/>
+          <w:numId w:val="1010"/>
+        </w:numPr>
+      </w:pPr>
+      <w:r>
+        <w:rPr>
+          <w:b/>
+          <w:bCs/>
+        </w:rPr>
+        <w:t xml:space="preserve">Revising</w:t>
+      </w:r>
+      <w:r>
+        <w:t xml:space="preserve">: Consolidating internal working models; ritualized self-regulation when external co-regulation is unavailable</w:t>
+      </w:r>
+    </w:p>
+    <w:p>
+      <w:pPr>
+        <w:pStyle w:val="FirstParagraph"/>
+      </w:pPr>
+      <w:r>
+        <w:t xml:space="preserve">The critical Seeking</w:t>
+      </w:r>
+      <m:oMath>
+        <m:r>
+          <m:rPr>
+            <m:sty m:val="p"/>
+          </m:rPr>
+          <m:t>→</m:t>
+        </m:r>
+      </m:oMath>
+      <w:r>
+        <w:t xml:space="preserve">Directing transition can be understood as attachment system failure: when internal regulation through fantasy (Seeking) fails to achieve equilibrium, the individual escalates to external control (Directing). Violence emerges as a pathological attempt to regulate what cannot be securely attached to—consistent with the trajectory from disorganized attachment to controlling behavior in adulthood</w:t>
+      </w:r>
+      <w:r>
+        <w:t xml:space="preserve"> </w:t>
+      </w:r>
+      <w:r>
+        <w:t xml:space="preserve">.</w:t>
+      </w:r>
+    </w:p>
+    <w:p>
+      <w:pPr>
+        <w:pStyle w:val="BodyText"/>
+      </w:pPr>
+      <w:r>
+        <w:t xml:space="preserve">Computational Psychodynamics provides the mathematical tools to operationalize these concepts:</w:t>
+      </w:r>
+      <w:r>
+        <w:t xml:space="preserve"> </w:t>
+      </w:r>
+      <w:r>
+        <w:rPr>
+          <w:b/>
+          <w:bCs/>
+        </w:rPr>
+        <w:t xml:space="preserve">transfer entropy</w:t>
+      </w:r>
+      <w:r>
+        <w:t xml:space="preserve"> </w:t>
+      </w:r>
+      <w:r>
+        <w:t xml:space="preserve">measures directed influence between life trajectories (the mechanism of attachment transmission), while</w:t>
+      </w:r>
+      <w:r>
+        <w:t xml:space="preserve"> </w:t>
+      </w:r>
+      <w:r>
+        <w:rPr>
+          <w:b/>
+          <w:bCs/>
+        </w:rPr>
         <w:t xml:space="preserve">network analysis</w:t>
       </w:r>
       <w:r>
         <w:t xml:space="preserve"> </w:t>
       </w:r>
       <w:r>
-        <w:t xml:space="preserve">reveals the hierarchical structure of archetypal relationships.</w:t>
-      </w:r>
-    </w:p>
-    <w:bookmarkEnd w:id="31"/>
-    <w:bookmarkStart w:id="35" w:name="methods"/>
+        <w:t xml:space="preserve">reveals the hierarchical structure of archetypal relationships (the topology of how templates propagate).</w:t>
+      </w:r>
+    </w:p>
+    <w:bookmarkEnd w:id="33"/>
+    <w:bookmarkEnd w:id="34"/>
+    <w:bookmarkStart w:id="38" w:name="methods"/>
     <w:p>
       <w:pPr>
         <w:pStyle w:val="Heading2"/>
@@ -4392,7 +4895,7 @@
         <w:t xml:space="preserve">Methods</w:t>
       </w:r>
     </w:p>
-    <w:bookmarkStart w:id="32" w:name="pairwise-transfer-entropy"/>
+    <w:bookmarkStart w:id="35" w:name="pairwise-transfer-entropy"/>
     <w:p>
       <w:pPr>
         <w:pStyle w:val="Heading3"/>
@@ -4823,8 +5326,8 @@
         <w:t xml:space="preserve">rather than absolute time.</w:t>
       </w:r>
     </w:p>
-    <w:bookmarkEnd w:id="32"/>
-    <w:bookmarkStart w:id="33" w:name="network-construction"/>
+    <w:bookmarkEnd w:id="35"/>
+    <w:bookmarkStart w:id="36" w:name="network-construction"/>
     <w:p>
       <w:pPr>
         <w:pStyle w:val="Heading3"/>
@@ -4864,8 +5367,8 @@
         <w:t xml:space="preserve">TE matrix was thresholded at the 85th percentile of non-zero values to construct a directed graph where nodes are individuals and edges represent high predictive relationships.</w:t>
       </w:r>
     </w:p>
-    <w:bookmarkEnd w:id="33"/>
-    <w:bookmarkStart w:id="34" w:name="role-assignment"/>
+    <w:bookmarkEnd w:id="36"/>
+    <w:bookmarkStart w:id="37" w:name="role-assignment"/>
     <w:p>
       <w:pPr>
         <w:pStyle w:val="Heading3"/>
@@ -4886,7 +5389,7 @@
       <w:pPr>
         <w:numPr>
           <w:ilvl w:val="0"/>
-          <w:numId w:val="1010"/>
+          <w:numId w:val="1011"/>
         </w:numPr>
       </w:pPr>
       <w:r>
@@ -4959,7 +5462,7 @@
       <w:pPr>
         <w:numPr>
           <w:ilvl w:val="0"/>
-          <w:numId w:val="1010"/>
+          <w:numId w:val="1011"/>
         </w:numPr>
       </w:pPr>
       <w:r>
@@ -5032,7 +5535,7 @@
       <w:pPr>
         <w:numPr>
           <w:ilvl w:val="0"/>
-          <w:numId w:val="1010"/>
+          <w:numId w:val="1011"/>
         </w:numPr>
       </w:pPr>
       <w:r>
@@ -5069,9 +5572,9 @@
         </m:r>
       </m:oMath>
     </w:p>
-    <w:bookmarkEnd w:id="34"/>
-    <w:bookmarkEnd w:id="35"/>
-    <w:bookmarkStart w:id="36" w:name="results-network-structure"/>
+    <w:bookmarkEnd w:id="37"/>
+    <w:bookmarkEnd w:id="38"/>
+    <w:bookmarkStart w:id="39" w:name="results-network-structure"/>
     <w:p>
       <w:pPr>
         <w:pStyle w:val="Heading2"/>
@@ -5262,8 +5765,8 @@
         <w:t xml:space="preserve">The permutation test confirms that the network structure is significantly non-random—behavioral sequences contain genuine shared patterns not attributable to state frequency alone.</w:t>
       </w:r>
     </w:p>
-    <w:bookmarkEnd w:id="36"/>
-    <w:bookmarkStart w:id="37" w:name="results-archetypal-roles"/>
+    <w:bookmarkEnd w:id="39"/>
+    <w:bookmarkStart w:id="40" w:name="results-archetypal-roles"/>
     <w:p>
       <w:pPr>
         <w:pStyle w:val="Heading2"/>
@@ -5739,8 +6242,8 @@
         <w:t xml:space="preserve">(Sources) while others represent complex mixtures (Sinks).</w:t>
       </w:r>
     </w:p>
-    <w:bookmarkEnd w:id="37"/>
-    <w:bookmarkStart w:id="38" w:name="results-archetypal-lineages"/>
+    <w:bookmarkEnd w:id="40"/>
+    <w:bookmarkStart w:id="41" w:name="results-archetypal-lineages"/>
     <w:p>
       <w:pPr>
         <w:pStyle w:val="Heading2"/>
@@ -5766,9 +6269,9 @@
         <w:t xml:space="preserve">—chains of sequential high-TE relationships representing coherent archetypal threads through the network. The longest lineage (6 individuals) traces a gradient from fantasy-driven to action-dominant patterns.</w:t>
       </w:r>
     </w:p>
-    <w:bookmarkEnd w:id="38"/>
-    <w:bookmarkEnd w:id="39"/>
-    <w:bookmarkStart w:id="45" w:name="Xa2c6fe5d92f18ec6df78c2c18c06006ea65b6d4"/>
+    <w:bookmarkEnd w:id="41"/>
+    <w:bookmarkEnd w:id="42"/>
+    <w:bookmarkStart w:id="48" w:name="Xa2c6fe5d92f18ec6df78c2c18c06006ea65b6d4"/>
     <w:p>
       <w:pPr>
         <w:pStyle w:val="Heading1"/>
@@ -5777,7 +6280,7 @@
         <w:t xml:space="preserve">Study 3: Hierarchical Classification System</w:t>
       </w:r>
     </w:p>
-    <w:bookmarkStart w:id="40" w:name="rationale"/>
+    <w:bookmarkStart w:id="43" w:name="rationale"/>
     <w:p>
       <w:pPr>
         <w:pStyle w:val="Heading2"/>
@@ -5792,69 +6295,6 @@
       </w:pPr>
       <w:r>
         <w:t xml:space="preserve">Network roles are continuous; clinical practice requires discrete types. We developed a two-level hierarchical system:</w:t>
-      </w:r>
-    </w:p>
-    <w:p>
-      <w:pPr>
-        <w:numPr>
-          <w:ilvl w:val="0"/>
-          <w:numId w:val="1011"/>
-        </w:numPr>
-      </w:pPr>
-      <w:r>
-        <w:rPr>
-          <w:b/>
-          <w:bCs/>
-        </w:rPr>
-        <w:t xml:space="preserve">Level 1 (Data-driven)</w:t>
-      </w:r>
-      <w:r>
-        <w:t xml:space="preserve">: Primary types emerging from clustering</w:t>
-      </w:r>
-    </w:p>
-    <w:p>
-      <w:pPr>
-        <w:numPr>
-          <w:ilvl w:val="0"/>
-          <w:numId w:val="1011"/>
-        </w:numPr>
-      </w:pPr>
-      <w:r>
-        <w:rPr>
-          <w:b/>
-          <w:bCs/>
-        </w:rPr>
-        <w:t xml:space="preserve">Level 2 (Theory-driven)</w:t>
-      </w:r>
-      <w:r>
-        <w:t xml:space="preserve">: Subtypes within each primary type based on Computational Psychodynamics principles</w:t>
-      </w:r>
-    </w:p>
-    <w:bookmarkEnd w:id="40"/>
-    <w:bookmarkStart w:id="43" w:name="methods-1"/>
-    <w:p>
-      <w:pPr>
-        <w:pStyle w:val="Heading2"/>
-      </w:pPr>
-      <w:r>
-        <w:t xml:space="preserve">Methods</w:t>
-      </w:r>
-    </w:p>
-    <w:bookmarkStart w:id="41" w:name="level-1-primary-types"/>
-    <w:p>
-      <w:pPr>
-        <w:pStyle w:val="Heading3"/>
-      </w:pPr>
-      <w:r>
-        <w:t xml:space="preserve">Level 1: Primary Types</w:t>
-      </w:r>
-    </w:p>
-    <w:p>
-      <w:pPr>
-        <w:pStyle w:val="FirstParagraph"/>
-      </w:pPr>
-      <w:r>
-        <w:t xml:space="preserve">A 9-dimensional feature vector was extracted for each individual:</w:t>
       </w:r>
     </w:p>
     <w:p>
@@ -5865,7 +6305,14 @@
         </w:numPr>
       </w:pPr>
       <w:r>
-        <w:t xml:space="preserve">State distribution (4 features): Proportion in each state</w:t>
+        <w:rPr>
+          <w:b/>
+          <w:bCs/>
+        </w:rPr>
+        <w:t xml:space="preserve">Level 1 (Data-driven)</w:t>
+      </w:r>
+      <w:r>
+        <w:t xml:space="preserve">: Primary types emerging from clustering</w:t>
       </w:r>
     </w:p>
     <w:p>
@@ -5876,14 +6323,70 @@
         </w:numPr>
       </w:pPr>
       <w:r>
-        <w:t xml:space="preserve">State persistence (4 features): Self-loop probability for each state</w:t>
+        <w:rPr>
+          <w:b/>
+          <w:bCs/>
+        </w:rPr>
+        <w:t xml:space="preserve">Level 2 (Theory-driven)</w:t>
+      </w:r>
+      <w:r>
+        <w:t xml:space="preserve">: Subtypes within each primary type based on Computational Psychodynamics principles</w:t>
+      </w:r>
+    </w:p>
+    <w:bookmarkEnd w:id="43"/>
+    <w:bookmarkStart w:id="46" w:name="methods-1"/>
+    <w:p>
+      <w:pPr>
+        <w:pStyle w:val="Heading2"/>
+      </w:pPr>
+      <w:r>
+        <w:t xml:space="preserve">Methods</w:t>
+      </w:r>
+    </w:p>
+    <w:bookmarkStart w:id="44" w:name="level-1-primary-types"/>
+    <w:p>
+      <w:pPr>
+        <w:pStyle w:val="Heading3"/>
+      </w:pPr>
+      <w:r>
+        <w:t xml:space="preserve">Level 1: Primary Types</w:t>
+      </w:r>
+    </w:p>
+    <w:p>
+      <w:pPr>
+        <w:pStyle w:val="FirstParagraph"/>
+      </w:pPr>
+      <w:r>
+        <w:t xml:space="preserve">A 9-dimensional feature vector was extracted for each individual:</w:t>
       </w:r>
     </w:p>
     <w:p>
       <w:pPr>
         <w:numPr>
           <w:ilvl w:val="0"/>
-          <w:numId w:val="1012"/>
+          <w:numId w:val="1013"/>
+        </w:numPr>
+      </w:pPr>
+      <w:r>
+        <w:t xml:space="preserve">State distribution (4 features): Proportion in each state</w:t>
+      </w:r>
+    </w:p>
+    <w:p>
+      <w:pPr>
+        <w:numPr>
+          <w:ilvl w:val="0"/>
+          <w:numId w:val="1013"/>
+        </w:numPr>
+      </w:pPr>
+      <w:r>
+        <w:t xml:space="preserve">State persistence (4 features): Self-loop probability for each state</w:t>
+      </w:r>
+    </w:p>
+    <w:p>
+      <w:pPr>
+        <w:numPr>
+          <w:ilvl w:val="0"/>
+          <w:numId w:val="1013"/>
         </w:numPr>
       </w:pPr>
       <w:r>
@@ -5925,7 +6428,7 @@
       <w:pPr>
         <w:numPr>
           <w:ilvl w:val="0"/>
-          <w:numId w:val="1013"/>
+          <w:numId w:val="1014"/>
         </w:numPr>
       </w:pPr>
       <w:r>
@@ -5943,7 +6446,7 @@
       <w:pPr>
         <w:numPr>
           <w:ilvl w:val="0"/>
-          <w:numId w:val="1013"/>
+          <w:numId w:val="1014"/>
         </w:numPr>
       </w:pPr>
       <w:r>
@@ -5957,8 +6460,8 @@
         <w:t xml:space="preserve">: Higher Directing, lower entropy, state-dominant</w:t>
       </w:r>
     </w:p>
-    <w:bookmarkEnd w:id="41"/>
-    <w:bookmarkStart w:id="42" w:name="level-2-subtypes"/>
+    <w:bookmarkEnd w:id="44"/>
+    <w:bookmarkStart w:id="45" w:name="level-2-subtypes"/>
     <w:p>
       <w:pPr>
         <w:pStyle w:val="Heading3"/>
@@ -6543,9 +7046,9 @@
         </w:tc>
       </w:tr>
     </w:tbl>
-    <w:bookmarkEnd w:id="42"/>
-    <w:bookmarkEnd w:id="43"/>
-    <w:bookmarkStart w:id="44" w:name="results"/>
+    <w:bookmarkEnd w:id="45"/>
+    <w:bookmarkEnd w:id="46"/>
+    <w:bookmarkStart w:id="47" w:name="results"/>
     <w:p>
       <w:pPr>
         <w:pStyle w:val="Heading2"/>
@@ -7155,9 +7658,9 @@
         <w:t xml:space="preserve">“very accurate.”</w:t>
       </w:r>
     </w:p>
-    <w:bookmarkEnd w:id="44"/>
-    <w:bookmarkEnd w:id="45"/>
-    <w:bookmarkStart w:id="59" w:name="X941daa5f843d1da72410a11409b09a9b7cee03a"/>
+    <w:bookmarkEnd w:id="47"/>
+    <w:bookmarkEnd w:id="48"/>
+    <w:bookmarkStart w:id="62" w:name="X941daa5f843d1da72410a11409b09a9b7cee03a"/>
     <w:p>
       <w:pPr>
         <w:pStyle w:val="Heading1"/>
@@ -7166,7 +7669,7 @@
         <w:t xml:space="preserve">Study 4: Causal Modeling and Intervention Optimization</w:t>
       </w:r>
     </w:p>
-    <w:bookmarkStart w:id="46" w:name="from-description-to-prescription-1"/>
+    <w:bookmarkStart w:id="49" w:name="from-description-to-prescription-1"/>
     <w:p>
       <w:pPr>
         <w:pStyle w:val="Heading2"/>
@@ -7189,8 +7692,8 @@
         <w:t xml:space="preserve">.</w:t>
       </w:r>
     </w:p>
-    <w:bookmarkEnd w:id="46"/>
-    <w:bookmarkStart w:id="49" w:name="structural-causal-model"/>
+    <w:bookmarkEnd w:id="49"/>
+    <w:bookmarkStart w:id="52" w:name="structural-causal-model"/>
     <w:p>
       <w:pPr>
         <w:pStyle w:val="Heading2"/>
@@ -7199,7 +7702,7 @@
         <w:t xml:space="preserve">Structural Causal Model</w:t>
       </w:r>
     </w:p>
-    <w:bookmarkStart w:id="47" w:name="graph-structure"/>
+    <w:bookmarkStart w:id="50" w:name="graph-structure"/>
     <w:p>
       <w:pPr>
         <w:pStyle w:val="Heading3"/>
@@ -7212,7 +7715,7 @@
       <w:pPr>
         <w:numPr>
           <w:ilvl w:val="0"/>
-          <w:numId w:val="1014"/>
+          <w:numId w:val="1015"/>
         </w:numPr>
       </w:pPr>
       <w:r>
@@ -7230,7 +7733,7 @@
       <w:pPr>
         <w:numPr>
           <w:ilvl w:val="0"/>
-          <w:numId w:val="1014"/>
+          <w:numId w:val="1015"/>
         </w:numPr>
       </w:pPr>
       <w:r>
@@ -7248,7 +7751,7 @@
       <w:pPr>
         <w:numPr>
           <w:ilvl w:val="0"/>
-          <w:numId w:val="1014"/>
+          <w:numId w:val="1015"/>
         </w:numPr>
       </w:pPr>
       <w:r>
@@ -7266,7 +7769,7 @@
       <w:pPr>
         <w:numPr>
           <w:ilvl w:val="0"/>
-          <w:numId w:val="1014"/>
+          <w:numId w:val="1015"/>
         </w:numPr>
       </w:pPr>
       <w:r>
@@ -7280,8 +7783,8 @@
         <w:t xml:space="preserve">: Terminal states (e.g., reached_Directing, harm_occurred)</w:t>
       </w:r>
     </w:p>
-    <w:bookmarkEnd w:id="47"/>
-    <w:bookmarkStart w:id="48" w:name="do-calculus-implementation"/>
+    <w:bookmarkEnd w:id="50"/>
+    <w:bookmarkStart w:id="51" w:name="do-calculus-implementation"/>
     <w:p>
       <w:pPr>
         <w:pStyle w:val="Heading3"/>
@@ -7343,7 +7846,7 @@
       <w:pPr>
         <w:numPr>
           <w:ilvl w:val="0"/>
-          <w:numId w:val="1015"/>
+          <w:numId w:val="1016"/>
         </w:numPr>
       </w:pPr>
       <w:r>
@@ -7368,7 +7871,7 @@
       <w:pPr>
         <w:numPr>
           <w:ilvl w:val="0"/>
-          <w:numId w:val="1015"/>
+          <w:numId w:val="1016"/>
         </w:numPr>
       </w:pPr>
       <w:r>
@@ -7402,7 +7905,7 @@
       <w:pPr>
         <w:numPr>
           <w:ilvl w:val="0"/>
-          <w:numId w:val="1015"/>
+          <w:numId w:val="1016"/>
         </w:numPr>
       </w:pPr>
       <w:r>
@@ -7487,9 +7990,9 @@
         <w:t xml:space="preserve">?”</w:t>
       </w:r>
     </w:p>
-    <w:bookmarkEnd w:id="48"/>
-    <w:bookmarkEnd w:id="49"/>
-    <w:bookmarkStart w:id="50" w:name="intervention-protocol-library"/>
+    <w:bookmarkEnd w:id="51"/>
+    <w:bookmarkEnd w:id="52"/>
+    <w:bookmarkStart w:id="53" w:name="intervention-protocol-library"/>
     <w:p>
       <w:pPr>
         <w:pStyle w:val="Heading2"/>
@@ -7868,7 +8371,7 @@
       <w:pPr>
         <w:numPr>
           <w:ilvl w:val="0"/>
-          <w:numId w:val="1016"/>
+          <w:numId w:val="1017"/>
         </w:numPr>
       </w:pPr>
       <w:r>
@@ -7925,7 +8428,7 @@
       <w:pPr>
         <w:numPr>
           <w:ilvl w:val="0"/>
-          <w:numId w:val="1016"/>
+          <w:numId w:val="1017"/>
         </w:numPr>
       </w:pPr>
       <w:r>
@@ -7936,7 +8439,7 @@
       <w:pPr>
         <w:numPr>
           <w:ilvl w:val="0"/>
-          <w:numId w:val="1016"/>
+          <w:numId w:val="1017"/>
         </w:numPr>
       </w:pPr>
       <w:r>
@@ -7947,15 +8450,15 @@
       <w:pPr>
         <w:numPr>
           <w:ilvl w:val="0"/>
-          <w:numId w:val="1016"/>
+          <w:numId w:val="1017"/>
         </w:numPr>
       </w:pPr>
       <w:r>
         <w:t xml:space="preserve">Theoretical basis and mechanism of action</w:t>
       </w:r>
     </w:p>
-    <w:bookmarkEnd w:id="50"/>
-    <w:bookmarkStart w:id="51" w:name="critical-transition-analysis"/>
+    <w:bookmarkEnd w:id="53"/>
+    <w:bookmarkStart w:id="54" w:name="critical-transition-analysis"/>
     <w:p>
       <w:pPr>
         <w:pStyle w:val="Heading2"/>
@@ -8294,8 +8797,8 @@
         <w:t xml:space="preserve">pathway—the critical moment when internal urges translate into external violence.</w:t>
       </w:r>
     </w:p>
-    <w:bookmarkEnd w:id="51"/>
-    <w:bookmarkStart w:id="52" w:name="tipping-point-analysis"/>
+    <w:bookmarkEnd w:id="54"/>
+    <w:bookmarkStart w:id="55" w:name="tipping-point-analysis"/>
     <w:p>
       <w:pPr>
         <w:pStyle w:val="Heading2"/>
@@ -8329,7 +8832,7 @@
       <w:pPr>
         <w:numPr>
           <w:ilvl w:val="0"/>
-          <w:numId w:val="1017"/>
+          <w:numId w:val="1018"/>
         </w:numPr>
       </w:pPr>
       <w:r>
@@ -8360,86 +8863,11 @@
       <w:pPr>
         <w:numPr>
           <w:ilvl w:val="0"/>
-          <w:numId w:val="1017"/>
+          <w:numId w:val="1018"/>
         </w:numPr>
       </w:pPr>
       <w:r>
         <w:t xml:space="preserve">Post-tipping intervention requires greater intensity</w:t>
-      </w:r>
-    </w:p>
-    <w:p>
-      <w:pPr>
-        <w:numPr>
-          <w:ilvl w:val="0"/>
-          <w:numId w:val="1017"/>
-        </w:numPr>
-      </w:pPr>
-      <w:r>
-        <w:t xml:space="preserve">Earlier tipping points associated with higher Seeking proportion and faster escalation</w:t>
-      </w:r>
-    </w:p>
-    <w:bookmarkEnd w:id="52"/>
-    <w:bookmarkStart w:id="55" w:name="counterfactual-simulation"/>
-    <w:p>
-      <w:pPr>
-        <w:pStyle w:val="Heading2"/>
-      </w:pPr>
-      <w:r>
-        <w:t xml:space="preserve">Counterfactual Simulation</w:t>
-      </w:r>
-    </w:p>
-    <w:p>
-      <w:pPr>
-        <w:pStyle w:val="FirstParagraph"/>
-      </w:pPr>
-      <w:r>
-        <w:t xml:space="preserve">Using Monte Carlo methods, we simulated counterfactual trajectories to estimate potential intervention effects. For each individual, we asked:</w:t>
-      </w:r>
-      <w:r>
-        <w:t xml:space="preserve"> </w:t>
-      </w:r>
-      <w:r>
-        <w:t xml:space="preserve">“What would have happened if we intervened at event</w:t>
-      </w:r>
-      <w:r>
-        <w:t xml:space="preserve"> </w:t>
-      </w:r>
-      <m:oMath>
-        <m:r>
-          <m:t>k</m:t>
-        </m:r>
-      </m:oMath>
-      <w:r>
-        <w:t xml:space="preserve"> </w:t>
-      </w:r>
-      <w:r>
-        <w:t xml:space="preserve">with protocol</w:t>
-      </w:r>
-      <w:r>
-        <w:t xml:space="preserve"> </w:t>
-      </w:r>
-      <m:oMath>
-        <m:r>
-          <m:t>P</m:t>
-        </m:r>
-      </m:oMath>
-      <w:r>
-        <w:t xml:space="preserve">?”</w:t>
-      </w:r>
-      <w:r>
-        <w:t xml:space="preserve"> </w:t>
-      </w:r>
-      <w:r>
-        <w:t xml:space="preserve">These estimates are model-based projections derived from transition probability modifications, not empirical treatment effects.</w:t>
-      </w:r>
-    </w:p>
-    <w:bookmarkStart w:id="53" w:name="three-step-process"/>
-    <w:p>
-      <w:pPr>
-        <w:pStyle w:val="Heading3"/>
-      </w:pPr>
-      <w:r>
-        <w:t xml:space="preserve">Three-Step Process</w:t>
       </w:r>
     </w:p>
     <w:p>
@@ -8450,6 +8878,81 @@
         </w:numPr>
       </w:pPr>
       <w:r>
+        <w:t xml:space="preserve">Earlier tipping points associated with higher Seeking proportion and faster escalation</w:t>
+      </w:r>
+    </w:p>
+    <w:bookmarkEnd w:id="55"/>
+    <w:bookmarkStart w:id="58" w:name="counterfactual-simulation"/>
+    <w:p>
+      <w:pPr>
+        <w:pStyle w:val="Heading2"/>
+      </w:pPr>
+      <w:r>
+        <w:t xml:space="preserve">Counterfactual Simulation</w:t>
+      </w:r>
+    </w:p>
+    <w:p>
+      <w:pPr>
+        <w:pStyle w:val="FirstParagraph"/>
+      </w:pPr>
+      <w:r>
+        <w:t xml:space="preserve">Using Monte Carlo methods, we simulated counterfactual trajectories to estimate potential intervention effects. For each individual, we asked:</w:t>
+      </w:r>
+      <w:r>
+        <w:t xml:space="preserve"> </w:t>
+      </w:r>
+      <w:r>
+        <w:t xml:space="preserve">“What would have happened if we intervened at event</w:t>
+      </w:r>
+      <w:r>
+        <w:t xml:space="preserve"> </w:t>
+      </w:r>
+      <m:oMath>
+        <m:r>
+          <m:t>k</m:t>
+        </m:r>
+      </m:oMath>
+      <w:r>
+        <w:t xml:space="preserve"> </w:t>
+      </w:r>
+      <w:r>
+        <w:t xml:space="preserve">with protocol</w:t>
+      </w:r>
+      <w:r>
+        <w:t xml:space="preserve"> </w:t>
+      </w:r>
+      <m:oMath>
+        <m:r>
+          <m:t>P</m:t>
+        </m:r>
+      </m:oMath>
+      <w:r>
+        <w:t xml:space="preserve">?”</w:t>
+      </w:r>
+      <w:r>
+        <w:t xml:space="preserve"> </w:t>
+      </w:r>
+      <w:r>
+        <w:t xml:space="preserve">These estimates are model-based projections derived from transition probability modifications, not empirical treatment effects.</w:t>
+      </w:r>
+    </w:p>
+    <w:bookmarkStart w:id="56" w:name="three-step-process"/>
+    <w:p>
+      <w:pPr>
+        <w:pStyle w:val="Heading3"/>
+      </w:pPr>
+      <w:r>
+        <w:t xml:space="preserve">Three-Step Process</w:t>
+      </w:r>
+    </w:p>
+    <w:p>
+      <w:pPr>
+        <w:numPr>
+          <w:ilvl w:val="0"/>
+          <w:numId w:val="1019"/>
+        </w:numPr>
+      </w:pPr>
+      <w:r>
         <w:rPr>
           <w:b/>
           <w:bCs/>
@@ -8464,7 +8967,7 @@
       <w:pPr>
         <w:numPr>
           <w:ilvl w:val="0"/>
-          <w:numId w:val="1018"/>
+          <w:numId w:val="1019"/>
         </w:numPr>
       </w:pPr>
       <w:r>
@@ -8482,7 +8985,7 @@
       <w:pPr>
         <w:numPr>
           <w:ilvl w:val="0"/>
-          <w:numId w:val="1018"/>
+          <w:numId w:val="1019"/>
         </w:numPr>
       </w:pPr>
       <w:r>
@@ -8522,8 +9025,8 @@
         <w:t xml:space="preserve">) of counterfactual trajectories</w:t>
       </w:r>
     </w:p>
-    <w:bookmarkEnd w:id="53"/>
-    <w:bookmarkStart w:id="54" w:name="results-1"/>
+    <w:bookmarkEnd w:id="56"/>
+    <w:bookmarkStart w:id="57" w:name="results-1"/>
     <w:p>
       <w:pPr>
         <w:pStyle w:val="Heading3"/>
@@ -8938,9 +9441,9 @@
         <w:t xml:space="preserve">more effective than late intervention. Number Needed to Treat (NNT) doubles post-tipping point. Even late intervention has non-trivial effect (18.6% reduction).</w:t>
       </w:r>
     </w:p>
-    <w:bookmarkEnd w:id="54"/>
-    <w:bookmarkEnd w:id="55"/>
-    <w:bookmarkStart w:id="58" w:name="optimization-framework"/>
+    <w:bookmarkEnd w:id="57"/>
+    <w:bookmarkEnd w:id="58"/>
+    <w:bookmarkStart w:id="61" w:name="optimization-framework"/>
     <w:p>
       <w:pPr>
         <w:pStyle w:val="Heading2"/>
@@ -8949,7 +9452,7 @@
         <w:t xml:space="preserve">Optimization Framework</w:t>
       </w:r>
     </w:p>
-    <w:bookmarkStart w:id="56" w:name="objective"/>
+    <w:bookmarkStart w:id="59" w:name="objective"/>
     <w:p>
       <w:pPr>
         <w:pStyle w:val="Heading3"/>
@@ -9046,8 +9549,8 @@
         </m:oMath>
       </m:oMathPara>
     </w:p>
-    <w:bookmarkEnd w:id="56"/>
-    <w:bookmarkStart w:id="57" w:name="results-2"/>
+    <w:bookmarkEnd w:id="59"/>
+    <w:bookmarkStart w:id="60" w:name="results-2"/>
     <w:p>
       <w:pPr>
         <w:pStyle w:val="Heading3"/>
@@ -9060,7 +9563,7 @@
       <w:pPr>
         <w:numPr>
           <w:ilvl w:val="0"/>
-          <w:numId w:val="1019"/>
+          <w:numId w:val="1020"/>
         </w:numPr>
       </w:pPr>
       <w:r>
@@ -9078,7 +9581,7 @@
       <w:pPr>
         <w:numPr>
           <w:ilvl w:val="0"/>
-          <w:numId w:val="1019"/>
+          <w:numId w:val="1020"/>
         </w:numPr>
       </w:pPr>
       <w:r>
@@ -9130,17 +9633,17 @@
       <w:pPr>
         <w:numPr>
           <w:ilvl w:val="0"/>
-          <w:numId w:val="1019"/>
+          <w:numId w:val="1020"/>
         </w:numPr>
       </w:pPr>
       <w:r>
         <w:t xml:space="preserve">Diminishing returns after 4th intervention</w:t>
       </w:r>
     </w:p>
-    <w:bookmarkEnd w:id="57"/>
-    <w:bookmarkEnd w:id="58"/>
-    <w:bookmarkEnd w:id="59"/>
-    <w:bookmarkStart w:id="72" w:name="study-5-state-space-validation"/>
+    <w:bookmarkEnd w:id="60"/>
+    <w:bookmarkEnd w:id="61"/>
+    <w:bookmarkEnd w:id="62"/>
+    <w:bookmarkStart w:id="75" w:name="study-5-state-space-validation"/>
     <w:p>
       <w:pPr>
         <w:pStyle w:val="Heading1"/>
@@ -9149,7 +9652,7 @@
         <w:t xml:space="preserve">Study 5: State Space Validation</w:t>
       </w:r>
     </w:p>
-    <w:bookmarkStart w:id="60" w:name="Xfc8408698db04c511aa994ac2a057d82872fa6e"/>
+    <w:bookmarkStart w:id="63" w:name="Xfc8408698db04c511aa994ac2a057d82872fa6e"/>
     <w:p>
       <w:pPr>
         <w:pStyle w:val="Heading2"/>
@@ -9186,7 +9689,7 @@
       <w:pPr>
         <w:numPr>
           <w:ilvl w:val="0"/>
-          <w:numId w:val="1020"/>
+          <w:numId w:val="1021"/>
         </w:numPr>
       </w:pPr>
       <w:r>
@@ -9204,7 +9707,7 @@
       <w:pPr>
         <w:numPr>
           <w:ilvl w:val="0"/>
-          <w:numId w:val="1020"/>
+          <w:numId w:val="1021"/>
         </w:numPr>
       </w:pPr>
       <w:r>
@@ -9226,8 +9729,8 @@
         <w:t xml:space="preserve">We validate our theory-driven approach by comparing it against data-driven alternatives using information-theoretic metrics and proper null hypothesis testing.</w:t>
       </w:r>
     </w:p>
-    <w:bookmarkEnd w:id="60"/>
-    <w:bookmarkStart w:id="65" w:name="methods-2"/>
+    <w:bookmarkEnd w:id="63"/>
+    <w:bookmarkStart w:id="68" w:name="methods-2"/>
     <w:p>
       <w:pPr>
         <w:pStyle w:val="Heading2"/>
@@ -9236,7 +9739,7 @@
         <w:t xml:space="preserve">Methods</w:t>
       </w:r>
     </w:p>
-    <w:bookmarkStart w:id="61" w:name="data-driven-state-space"/>
+    <w:bookmarkStart w:id="64" w:name="data-driven-state-space"/>
     <w:p>
       <w:pPr>
         <w:pStyle w:val="Heading3"/>
@@ -9297,8 +9800,8 @@
         <w:t xml:space="preserve">).</w:t>
       </w:r>
     </w:p>
-    <w:bookmarkEnd w:id="61"/>
-    <w:bookmarkStart w:id="62" w:name="mapping-between-state-spaces"/>
+    <w:bookmarkEnd w:id="64"/>
+    <w:bookmarkStart w:id="65" w:name="mapping-between-state-spaces"/>
     <w:p>
       <w:pPr>
         <w:pStyle w:val="Heading3"/>
@@ -9319,7 +9822,7 @@
       <w:pPr>
         <w:numPr>
           <w:ilvl w:val="0"/>
-          <w:numId w:val="1021"/>
+          <w:numId w:val="1022"/>
         </w:numPr>
       </w:pPr>
       <w:r>
@@ -9337,7 +9840,7 @@
       <w:pPr>
         <w:numPr>
           <w:ilvl w:val="0"/>
-          <w:numId w:val="1021"/>
+          <w:numId w:val="1022"/>
         </w:numPr>
       </w:pPr>
       <w:r>
@@ -9401,8 +9904,8 @@
         <w:t xml:space="preserve">possible mappings to maximize information retention</w:t>
       </w:r>
     </w:p>
-    <w:bookmarkEnd w:id="62"/>
-    <w:bookmarkStart w:id="63" w:name="information-retention"/>
+    <w:bookmarkEnd w:id="65"/>
+    <w:bookmarkStart w:id="66" w:name="information-retention"/>
     <w:p>
       <w:pPr>
         <w:pStyle w:val="Heading3"/>
@@ -9604,8 +10107,8 @@
         <w:t xml:space="preserve">is entropy of the source distribution.</w:t>
       </w:r>
     </w:p>
-    <w:bookmarkEnd w:id="63"/>
-    <w:bookmarkStart w:id="64" w:name="three-null-hypothesis-tests"/>
+    <w:bookmarkEnd w:id="66"/>
+    <w:bookmarkStart w:id="67" w:name="three-null-hypothesis-tests"/>
     <w:p>
       <w:pPr>
         <w:pStyle w:val="Heading3"/>
@@ -9618,7 +10121,7 @@
       <w:pPr>
         <w:numPr>
           <w:ilvl w:val="0"/>
-          <w:numId w:val="1022"/>
+          <w:numId w:val="1023"/>
         </w:numPr>
       </w:pPr>
       <w:r>
@@ -9793,7 +10296,7 @@
       <w:pPr>
         <w:numPr>
           <w:ilvl w:val="0"/>
-          <w:numId w:val="1022"/>
+          <w:numId w:val="1023"/>
         </w:numPr>
       </w:pPr>
       <w:r>
@@ -9890,7 +10393,7 @@
       <w:pPr>
         <w:numPr>
           <w:ilvl w:val="0"/>
-          <w:numId w:val="1022"/>
+          <w:numId w:val="1023"/>
         </w:numPr>
       </w:pPr>
       <w:r>
@@ -10041,9 +10544,9 @@
         <w:t xml:space="preserve">Tested by comparing predictive accuracy.</w:t>
       </w:r>
     </w:p>
-    <w:bookmarkEnd w:id="64"/>
-    <w:bookmarkEnd w:id="65"/>
-    <w:bookmarkStart w:id="70" w:name="results-3"/>
+    <w:bookmarkEnd w:id="67"/>
+    <w:bookmarkEnd w:id="68"/>
+    <w:bookmarkStart w:id="73" w:name="results-3"/>
     <w:p>
       <w:pPr>
         <w:pStyle w:val="Heading2"/>
@@ -10052,7 +10555,7 @@
         <w:t xml:space="preserve">Results</w:t>
       </w:r>
     </w:p>
-    <w:bookmarkStart w:id="66" w:name="information-retention-1"/>
+    <w:bookmarkStart w:id="69" w:name="information-retention-1"/>
     <w:p>
       <w:pPr>
         <w:pStyle w:val="Heading3"/>
@@ -10295,8 +10798,8 @@
         <w:t xml:space="preserve">The theoretical mapping retains 65.0% of information—7.4 percentage points below the optimal. However, the optimal mapping differs from theoretical on 7 of 10 clusters.</w:t>
       </w:r>
     </w:p>
-    <w:bookmarkEnd w:id="66"/>
-    <w:bookmarkStart w:id="67" w:name="null-test-results"/>
+    <w:bookmarkEnd w:id="69"/>
+    <w:bookmarkStart w:id="70" w:name="null-test-results"/>
     <w:p>
       <w:pPr>
         <w:pStyle w:val="Heading3"/>
@@ -10802,8 +11305,8 @@
         <w:t xml:space="preserve">matrix. Test 3: Markov prediction vs. marginal baseline.</w:t>
       </w:r>
     </w:p>
-    <w:bookmarkEnd w:id="67"/>
-    <w:bookmarkStart w:id="68" w:name="key-finding"/>
+    <w:bookmarkEnd w:id="70"/>
+    <w:bookmarkStart w:id="71" w:name="key-finding"/>
     <w:p>
       <w:pPr>
         <w:pStyle w:val="Heading3"/>
@@ -10986,8 +11489,8 @@
         <w:t xml:space="preserve">of the representation while suggesting the mapping should be justified on theoretical/interpretability grounds rather than statistical optimality.</w:t>
       </w:r>
     </w:p>
-    <w:bookmarkEnd w:id="68"/>
-    <w:bookmarkStart w:id="69" w:name="mapping-comparison"/>
+    <w:bookmarkEnd w:id="71"/>
+    <w:bookmarkStart w:id="72" w:name="mapping-comparison"/>
     <w:p>
       <w:pPr>
         <w:pStyle w:val="Heading3"/>
@@ -11008,7 +11511,7 @@
       <w:pPr>
         <w:numPr>
           <w:ilvl w:val="0"/>
-          <w:numId w:val="1023"/>
+          <w:numId w:val="1024"/>
         </w:numPr>
       </w:pPr>
       <w:r>
@@ -11036,7 +11539,7 @@
       <w:pPr>
         <w:numPr>
           <w:ilvl w:val="0"/>
-          <w:numId w:val="1023"/>
+          <w:numId w:val="1024"/>
         </w:numPr>
       </w:pPr>
       <w:r>
@@ -11064,7 +11567,7 @@
       <w:pPr>
         <w:numPr>
           <w:ilvl w:val="0"/>
-          <w:numId w:val="1023"/>
+          <w:numId w:val="1024"/>
         </w:numPr>
       </w:pPr>
       <w:r>
@@ -11096,9 +11599,9 @@
         <w:t xml:space="preserve">These differences suggest that while the theoretical categories have psychological coherence, the statistical structure of the data groups events differently. The optimal mapping produces more balanced state distributions (22–33% per state) compared to the theoretical mapping (10–40% per state).</w:t>
       </w:r>
     </w:p>
-    <w:bookmarkEnd w:id="69"/>
-    <w:bookmarkEnd w:id="70"/>
-    <w:bookmarkStart w:id="71" w:name="discussion"/>
+    <w:bookmarkEnd w:id="72"/>
+    <w:bookmarkEnd w:id="73"/>
+    <w:bookmarkStart w:id="74" w:name="discussion"/>
     <w:p>
       <w:pPr>
         <w:pStyle w:val="Heading2"/>
@@ -11119,7 +11622,7 @@
       <w:pPr>
         <w:numPr>
           <w:ilvl w:val="0"/>
-          <w:numId w:val="1024"/>
+          <w:numId w:val="1025"/>
         </w:numPr>
       </w:pPr>
       <w:r>
@@ -11154,7 +11657,7 @@
       <w:pPr>
         <w:numPr>
           <w:ilvl w:val="0"/>
-          <w:numId w:val="1024"/>
+          <w:numId w:val="1025"/>
         </w:numPr>
       </w:pPr>
       <w:r>
@@ -11166,84 +11669,6 @@
       </w:r>
       <w:r>
         <w:t xml:space="preserve">: Conditioning on previous state substantially improves prediction (+12.6%)</w:t>
-      </w:r>
-    </w:p>
-    <w:p>
-      <w:pPr>
-        <w:numPr>
-          <w:ilvl w:val="0"/>
-          <w:numId w:val="1024"/>
-        </w:numPr>
-      </w:pPr>
-      <w:r>
-        <w:rPr>
-          <w:b/>
-          <w:bCs/>
-        </w:rPr>
-        <w:t xml:space="preserve">The specific mapping is conventional, not optimal</w:t>
-      </w:r>
-      <w:r>
-        <w:t xml:space="preserve">: The theoretical mapping is not statistically superior to alternatives</w:t>
-      </w:r>
-    </w:p>
-    <w:p>
-      <w:pPr>
-        <w:numPr>
-          <w:ilvl w:val="0"/>
-          <w:numId w:val="1024"/>
-        </w:numPr>
-      </w:pPr>
-      <w:r>
-        <w:rPr>
-          <w:b/>
-          <w:bCs/>
-        </w:rPr>
-        <w:t xml:space="preserve">Interpretability vs. optimality trade-off</w:t>
-      </w:r>
-      <w:r>
-        <w:t xml:space="preserve">: We accept 7.4% information loss for psychological coherence</w:t>
-      </w:r>
-    </w:p>
-    <w:p>
-      <w:pPr>
-        <w:pStyle w:val="FirstParagraph"/>
-      </w:pPr>
-      <w:r>
-        <w:t xml:space="preserve">This hybrid approach—using theory-driven states validated against data-driven structure—exemplifies the methodological philosophy of Computational Psychodynamics: ground categories in psychological theory while empirically validating their utility.</w:t>
-      </w:r>
-    </w:p>
-    <w:bookmarkEnd w:id="71"/>
-    <w:bookmarkEnd w:id="72"/>
-    <w:bookmarkStart w:id="84" w:name="general-discussion"/>
-    <w:p>
-      <w:pPr>
-        <w:pStyle w:val="Heading1"/>
-      </w:pPr>
-      <w:r>
-        <w:t xml:space="preserve">General Discussion</w:t>
-      </w:r>
-    </w:p>
-    <w:bookmarkStart w:id="73" w:name="summary-of-contributions"/>
-    <w:p>
-      <w:pPr>
-        <w:pStyle w:val="Heading2"/>
-      </w:pPr>
-      <w:r>
-        <w:t xml:space="preserve">Summary of Contributions</w:t>
-      </w:r>
-    </w:p>
-    <w:p>
-      <w:pPr>
-        <w:pStyle w:val="FirstParagraph"/>
-      </w:pPr>
-      <w:r>
-        <w:t xml:space="preserve">This work demonstrates that Computational Psychodynamics</w:t>
-      </w:r>
-      <w:r>
-        <w:t xml:space="preserve"> </w:t>
-      </w:r>
-      <w:r>
-        <w:t xml:space="preserve">—originally developed for conversational dynamics—generalizes to criminal trajectory analysis, providing:</w:t>
       </w:r>
     </w:p>
     <w:p>
@@ -11258,10 +11683,10 @@
           <w:b/>
           <w:bCs/>
         </w:rPr>
-        <w:t xml:space="preserve">Behavioral fingerprints</w:t>
-      </w:r>
-      <w:r>
-        <w:t xml:space="preserve">: The four-state Markov chain captures individual differences in criminal career dynamics (Study 1)</w:t>
+        <w:t xml:space="preserve">The specific mapping is conventional, not optimal</w:t>
+      </w:r>
+      <w:r>
+        <w:t xml:space="preserve">: The theoretical mapping is not statistically superior to alternatives</w:t>
       </w:r>
     </w:p>
     <w:p>
@@ -11276,89 +11701,38 @@
           <w:b/>
           <w:bCs/>
         </w:rPr>
-        <w:t xml:space="preserve">Archetypal discovery</w:t>
-      </w:r>
-      <w:r>
-        <w:t xml:space="preserve">: Transfer entropy reveals shared generative structure (</w:t>
-      </w:r>
-      <w:r>
-        <w:t xml:space="preserve">“reincarnation”</w:t>
-      </w:r>
-      <w:r>
-        <w:t xml:space="preserve">) across unconnected individuals (Study 2)</w:t>
-      </w:r>
-    </w:p>
-    <w:p>
-      <w:pPr>
-        <w:numPr>
-          <w:ilvl w:val="0"/>
-          <w:numId w:val="1025"/>
-        </w:numPr>
-      </w:pPr>
-      <w:r>
-        <w:rPr>
-          <w:b/>
-          <w:bCs/>
-        </w:rPr>
-        <w:t xml:space="preserve">Hierarchical classification</w:t>
-      </w:r>
-      <w:r>
-        <w:t xml:space="preserve">: COMPLEX/FOCUSED + 7 subtypes balances empirical validity with clinical utility (Study 3)</w:t>
-      </w:r>
-    </w:p>
-    <w:p>
-      <w:pPr>
-        <w:numPr>
-          <w:ilvl w:val="0"/>
-          <w:numId w:val="1025"/>
-        </w:numPr>
-      </w:pPr>
-      <w:r>
-        <w:rPr>
-          <w:b/>
-          <w:bCs/>
-        </w:rPr>
-        <w:t xml:space="preserve">Intervention reasoning</w:t>
-      </w:r>
-      <w:r>
-        <w:t xml:space="preserve">: SCM + do-calculus enables counterfactual analysis and optimization (Study 4)</w:t>
-      </w:r>
-    </w:p>
-    <w:p>
-      <w:pPr>
-        <w:numPr>
-          <w:ilvl w:val="0"/>
-          <w:numId w:val="1025"/>
-        </w:numPr>
-      </w:pPr>
-      <w:r>
-        <w:rPr>
-          <w:b/>
-          <w:bCs/>
-        </w:rPr>
-        <w:t xml:space="preserve">Methodological validation</w:t>
-      </w:r>
-      <w:r>
-        <w:t xml:space="preserve">: Rigorous comparison of theory-driven vs. data-driven state spaces establishes the framework’s statistical validity (Study 5)</w:t>
-      </w:r>
-    </w:p>
-    <w:bookmarkEnd w:id="73"/>
-    <w:bookmarkStart w:id="77" w:name="theoretical-integration"/>
+        <w:t xml:space="preserve">Interpretability vs. optimality trade-off</w:t>
+      </w:r>
+      <w:r>
+        <w:t xml:space="preserve">: We accept 7.4% information loss for psychological coherence</w:t>
+      </w:r>
+    </w:p>
+    <w:p>
+      <w:pPr>
+        <w:pStyle w:val="FirstParagraph"/>
+      </w:pPr>
+      <w:r>
+        <w:t xml:space="preserve">This hybrid approach—using theory-driven states validated against data-driven structure—exemplifies the methodological philosophy of Computational Psychodynamics: ground categories in psychological theory while empirically validating their utility.</w:t>
+      </w:r>
+    </w:p>
+    <w:bookmarkEnd w:id="74"/>
+    <w:bookmarkEnd w:id="75"/>
+    <w:bookmarkStart w:id="87" w:name="general-discussion"/>
+    <w:p>
+      <w:pPr>
+        <w:pStyle w:val="Heading1"/>
+      </w:pPr>
+      <w:r>
+        <w:t xml:space="preserve">General Discussion</w:t>
+      </w:r>
+    </w:p>
+    <w:bookmarkStart w:id="76" w:name="summary-of-contributions"/>
     <w:p>
       <w:pPr>
         <w:pStyle w:val="Heading2"/>
       </w:pPr>
       <w:r>
-        <w:t xml:space="preserve">Theoretical Integration</w:t>
-      </w:r>
-    </w:p>
-    <w:bookmarkStart w:id="74" w:name="criminal-career-paradigm"/>
-    <w:p>
-      <w:pPr>
-        <w:pStyle w:val="Heading3"/>
-      </w:pPr>
-      <w:r>
-        <w:t xml:space="preserve">Criminal Career Paradigm</w:t>
+        <w:t xml:space="preserve">Summary of Contributions</w:t>
       </w:r>
     </w:p>
     <w:p>
@@ -11366,7 +11740,13 @@
         <w:pStyle w:val="FirstParagraph"/>
       </w:pPr>
       <w:r>
-        <w:t xml:space="preserve">The Computational Psychodynamics states map onto career constructs:</w:t>
+        <w:t xml:space="preserve">This work demonstrates that Computational Psychodynamics</w:t>
+      </w:r>
+      <w:r>
+        <w:t xml:space="preserve"> </w:t>
+      </w:r>
+      <w:r>
+        <w:t xml:space="preserve">—originally developed for conversational dynamics—generalizes to criminal trajectory analysis, providing:</w:t>
       </w:r>
     </w:p>
     <w:p>
@@ -11381,10 +11761,10 @@
           <w:b/>
           <w:bCs/>
         </w:rPr>
-        <w:t xml:space="preserve">Seeking</w:t>
-      </w:r>
-      <w:r>
-        <w:t xml:space="preserve">: Onset/development phase</w:t>
+        <w:t xml:space="preserve">Behavioral fingerprints</w:t>
+      </w:r>
+      <w:r>
+        <w:t xml:space="preserve">: The four-state Markov chain captures individual differences in criminal career dynamics (Study 1)</w:t>
       </w:r>
     </w:p>
     <w:p>
@@ -11399,10 +11779,16 @@
           <w:b/>
           <w:bCs/>
         </w:rPr>
-        <w:t xml:space="preserve">Conferring</w:t>
-      </w:r>
-      <w:r>
-        <w:t xml:space="preserve">: Target selection/specialization</w:t>
+        <w:t xml:space="preserve">Archetypal discovery</w:t>
+      </w:r>
+      <w:r>
+        <w:t xml:space="preserve">: Transfer entropy reveals shared generative structure (</w:t>
+      </w:r>
+      <w:r>
+        <w:t xml:space="preserve">“reincarnation”</w:t>
+      </w:r>
+      <w:r>
+        <w:t xml:space="preserve">) across unconnected individuals (Study 2)</w:t>
       </w:r>
     </w:p>
     <w:p>
@@ -11417,10 +11803,10 @@
           <w:b/>
           <w:bCs/>
         </w:rPr>
-        <w:t xml:space="preserve">Directing</w:t>
-      </w:r>
-      <w:r>
-        <w:t xml:space="preserve">: Active offending/persistence</w:t>
+        <w:t xml:space="preserve">Hierarchical classification</w:t>
+      </w:r>
+      <w:r>
+        <w:t xml:space="preserve">: COMPLEX/FOCUSED + 7 subtypes balances empirical validity with clinical utility (Study 3)</w:t>
       </w:r>
     </w:p>
     <w:p>
@@ -11435,10 +11821,47 @@
           <w:b/>
           <w:bCs/>
         </w:rPr>
-        <w:t xml:space="preserve">Revising</w:t>
-      </w:r>
-      <w:r>
-        <w:t xml:space="preserve">: MO consolidation/habituation</w:t>
+        <w:t xml:space="preserve">Intervention reasoning</w:t>
+      </w:r>
+      <w:r>
+        <w:t xml:space="preserve">: SCM + do-calculus enables counterfactual analysis and optimization (Study 4)</w:t>
+      </w:r>
+    </w:p>
+    <w:p>
+      <w:pPr>
+        <w:numPr>
+          <w:ilvl w:val="0"/>
+          <w:numId w:val="1026"/>
+        </w:numPr>
+      </w:pPr>
+      <w:r>
+        <w:rPr>
+          <w:b/>
+          <w:bCs/>
+        </w:rPr>
+        <w:t xml:space="preserve">Methodological validation</w:t>
+      </w:r>
+      <w:r>
+        <w:t xml:space="preserve">: Rigorous comparison of theory-driven vs. data-driven state spaces establishes the framework’s statistical validity (Study 5)</w:t>
+      </w:r>
+    </w:p>
+    <w:bookmarkEnd w:id="76"/>
+    <w:bookmarkStart w:id="80" w:name="theoretical-integration"/>
+    <w:p>
+      <w:pPr>
+        <w:pStyle w:val="Heading2"/>
+      </w:pPr>
+      <w:r>
+        <w:t xml:space="preserve">Theoretical Integration</w:t>
+      </w:r>
+    </w:p>
+    <w:bookmarkStart w:id="77" w:name="criminal-career-paradigm"/>
+    <w:p>
+      <w:pPr>
+        <w:pStyle w:val="Heading3"/>
+      </w:pPr>
+      <w:r>
+        <w:t xml:space="preserve">Criminal Career Paradigm</w:t>
       </w:r>
     </w:p>
     <w:p>
@@ -11446,17 +11869,7 @@
         <w:pStyle w:val="FirstParagraph"/>
       </w:pPr>
       <w:r>
-        <w:t xml:space="preserve">Escalation score directly measures trajectory change—a core career parameter.</w:t>
-      </w:r>
-    </w:p>
-    <w:bookmarkEnd w:id="74"/>
-    <w:bookmarkStart w:id="75" w:name="life-course-criminology"/>
-    <w:p>
-      <w:pPr>
-        <w:pStyle w:val="Heading3"/>
-      </w:pPr>
-      <w:r>
-        <w:t xml:space="preserve">Life-Course Criminology</w:t>
+        <w:t xml:space="preserve">The Computational Psychodynamics states map onto career constructs:</w:t>
       </w:r>
     </w:p>
     <w:p>
@@ -11471,22 +11884,10 @@
           <w:b/>
           <w:bCs/>
         </w:rPr>
-        <w:t xml:space="preserve">Tipping points</w:t>
-      </w:r>
-      <w:r>
-        <w:t xml:space="preserve"> </w:t>
-      </w:r>
-      <w:r>
-        <w:t xml:space="preserve">correspond to failed</w:t>
-      </w:r>
-      <w:r>
-        <w:t xml:space="preserve"> </w:t>
-      </w:r>
-      <w:r>
-        <w:t xml:space="preserve">“turning points”</w:t>
-      </w:r>
-      <w:r>
-        <w:t xml:space="preserve"> </w:t>
+        <w:t xml:space="preserve">Seeking</w:t>
+      </w:r>
+      <w:r>
+        <w:t xml:space="preserve">: Onset/development phase</w:t>
       </w:r>
     </w:p>
     <w:p>
@@ -11501,13 +11902,10 @@
           <w:b/>
           <w:bCs/>
         </w:rPr>
-        <w:t xml:space="preserve">Intervention windows</w:t>
-      </w:r>
-      <w:r>
-        <w:t xml:space="preserve"> </w:t>
-      </w:r>
-      <w:r>
-        <w:t xml:space="preserve">represent opportunities to manufacture turning points</w:t>
+        <w:t xml:space="preserve">Conferring</w:t>
+      </w:r>
+      <w:r>
+        <w:t xml:space="preserve">: Target selection/specialization</w:t>
       </w:r>
     </w:p>
     <w:p>
@@ -11522,31 +11920,46 @@
           <w:b/>
           <w:bCs/>
         </w:rPr>
-        <w:t xml:space="preserve">Phase analysis</w:t>
-      </w:r>
-      <w:r>
-        <w:t xml:space="preserve"> </w:t>
-      </w:r>
-      <w:r>
-        <w:t xml:space="preserve">reveals age-graded patterns within the Markov structure</w:t>
-      </w:r>
-    </w:p>
-    <w:bookmarkEnd w:id="75"/>
-    <w:bookmarkStart w:id="76" w:name="active-inference"/>
+        <w:t xml:space="preserve">Directing</w:t>
+      </w:r>
+      <w:r>
+        <w:t xml:space="preserve">: Active offending/persistence</w:t>
+      </w:r>
+    </w:p>
+    <w:p>
+      <w:pPr>
+        <w:numPr>
+          <w:ilvl w:val="0"/>
+          <w:numId w:val="1027"/>
+        </w:numPr>
+      </w:pPr>
+      <w:r>
+        <w:rPr>
+          <w:b/>
+          <w:bCs/>
+        </w:rPr>
+        <w:t xml:space="preserve">Revising</w:t>
+      </w:r>
+      <w:r>
+        <w:t xml:space="preserve">: MO consolidation/habituation</w:t>
+      </w:r>
+    </w:p>
+    <w:p>
+      <w:pPr>
+        <w:pStyle w:val="FirstParagraph"/>
+      </w:pPr>
+      <w:r>
+        <w:t xml:space="preserve">Escalation score directly measures trajectory change—a core career parameter.</w:t>
+      </w:r>
+    </w:p>
+    <w:bookmarkEnd w:id="77"/>
+    <w:bookmarkStart w:id="78" w:name="life-course-criminology"/>
     <w:p>
       <w:pPr>
         <w:pStyle w:val="Heading3"/>
       </w:pPr>
       <w:r>
-        <w:t xml:space="preserve">Active Inference</w:t>
-      </w:r>
-    </w:p>
-    <w:p>
-      <w:pPr>
-        <w:pStyle w:val="FirstParagraph"/>
-      </w:pPr>
-      <w:r>
-        <w:t xml:space="preserve">The four states have principled free-energy interpretations:</w:t>
+        <w:t xml:space="preserve">Life-Course Criminology</w:t>
       </w:r>
     </w:p>
     <w:p>
@@ -11561,19 +11974,22 @@
           <w:b/>
           <w:bCs/>
         </w:rPr>
-        <w:t xml:space="preserve">Seeking</w:t>
-      </w:r>
-      <w:r>
-        <w:t xml:space="preserve">: Maximizing epistemic gain for self (fantasy as</w:t>
-      </w:r>
-      <w:r>
-        <w:t xml:space="preserve"> </w:t>
-      </w:r>
-      <w:r>
-        <w:t xml:space="preserve">“model-building”</w:t>
-      </w:r>
-      <w:r>
-        <w:t xml:space="preserve">)</w:t>
+        <w:t xml:space="preserve">Tipping points</w:t>
+      </w:r>
+      <w:r>
+        <w:t xml:space="preserve"> </w:t>
+      </w:r>
+      <w:r>
+        <w:t xml:space="preserve">correspond to failed</w:t>
+      </w:r>
+      <w:r>
+        <w:t xml:space="preserve"> </w:t>
+      </w:r>
+      <w:r>
+        <w:t xml:space="preserve">“turning points”</w:t>
+      </w:r>
+      <w:r>
+        <w:t xml:space="preserve"> </w:t>
       </w:r>
     </w:p>
     <w:p>
@@ -11588,19 +12004,13 @@
           <w:b/>
           <w:bCs/>
         </w:rPr>
-        <w:t xml:space="preserve">Directing</w:t>
-      </w:r>
-      <w:r>
-        <w:t xml:space="preserve">: Minimizing risk for other (violence as</w:t>
-      </w:r>
-      <w:r>
-        <w:t xml:space="preserve"> </w:t>
-      </w:r>
-      <w:r>
-        <w:t xml:space="preserve">“control”</w:t>
-      </w:r>
-      <w:r>
-        <w:t xml:space="preserve">)</w:t>
+        <w:t xml:space="preserve">Intervention windows</w:t>
+      </w:r>
+      <w:r>
+        <w:t xml:space="preserve"> </w:t>
+      </w:r>
+      <w:r>
+        <w:t xml:space="preserve">represent opportunities to manufacture turning points</w:t>
       </w:r>
     </w:p>
     <w:p>
@@ -11615,66 +12025,23 @@
           <w:b/>
           <w:bCs/>
         </w:rPr>
-        <w:t xml:space="preserve">Conferring</w:t>
-      </w:r>
-      <w:r>
-        <w:t xml:space="preserve">: Maximizing epistemic gain for other (stalking as</w:t>
-      </w:r>
-      <w:r>
-        <w:t xml:space="preserve"> </w:t>
-      </w:r>
-      <w:r>
-        <w:t xml:space="preserve">“information gathering”</w:t>
-      </w:r>
-      <w:r>
-        <w:t xml:space="preserve">)</w:t>
-      </w:r>
-    </w:p>
-    <w:p>
-      <w:pPr>
-        <w:numPr>
-          <w:ilvl w:val="0"/>
-          <w:numId w:val="1028"/>
-        </w:numPr>
-      </w:pPr>
-      <w:r>
-        <w:rPr>
-          <w:b/>
-          <w:bCs/>
-        </w:rPr>
-        <w:t xml:space="preserve">Revising</w:t>
-      </w:r>
-      <w:r>
-        <w:t xml:space="preserve">: Minimizing risk for self (ritualization as</w:t>
-      </w:r>
-      <w:r>
-        <w:t xml:space="preserve"> </w:t>
-      </w:r>
-      <w:r>
-        <w:t xml:space="preserve">“consolidation”</w:t>
-      </w:r>
-      <w:r>
-        <w:t xml:space="preserve">)</w:t>
-      </w:r>
-    </w:p>
-    <w:bookmarkEnd w:id="76"/>
-    <w:bookmarkEnd w:id="77"/>
-    <w:bookmarkStart w:id="80" w:name="clinical-implications"/>
-    <w:p>
-      <w:pPr>
-        <w:pStyle w:val="Heading2"/>
-      </w:pPr>
-      <w:r>
-        <w:t xml:space="preserve">Clinical Implications</w:t>
-      </w:r>
-    </w:p>
-    <w:bookmarkStart w:id="78" w:name="decision-support-not-decision-making"/>
+        <w:t xml:space="preserve">Phase analysis</w:t>
+      </w:r>
+      <w:r>
+        <w:t xml:space="preserve"> </w:t>
+      </w:r>
+      <w:r>
+        <w:t xml:space="preserve">reveals age-graded patterns within the Markov structure</w:t>
+      </w:r>
+    </w:p>
+    <w:bookmarkEnd w:id="78"/>
+    <w:bookmarkStart w:id="79" w:name="active-inference"/>
     <w:p>
       <w:pPr>
         <w:pStyle w:val="Heading3"/>
       </w:pPr>
       <w:r>
-        <w:t xml:space="preserve">Decision Support, Not Decision Making</w:t>
+        <w:t xml:space="preserve">Active Inference</w:t>
       </w:r>
     </w:p>
     <w:p>
@@ -11682,7 +12049,7 @@
         <w:pStyle w:val="FirstParagraph"/>
       </w:pPr>
       <w:r>
-        <w:t xml:space="preserve">The framework provides information; clinical judgment remains essential. We explicitly communicate:</w:t>
+        <w:t xml:space="preserve">The four states have principled free-energy interpretations:</w:t>
       </w:r>
     </w:p>
     <w:p>
@@ -11693,7 +12060,23 @@
         </w:numPr>
       </w:pPr>
       <w:r>
-        <w:t xml:space="preserve">Confidence intervals on all estimates</w:t>
+        <w:rPr>
+          <w:b/>
+          <w:bCs/>
+        </w:rPr>
+        <w:t xml:space="preserve">Seeking</w:t>
+      </w:r>
+      <w:r>
+        <w:t xml:space="preserve">: Maximizing epistemic gain for self (fantasy as</w:t>
+      </w:r>
+      <w:r>
+        <w:t xml:space="preserve"> </w:t>
+      </w:r>
+      <w:r>
+        <w:t xml:space="preserve">“model-building”</w:t>
+      </w:r>
+      <w:r>
+        <w:t xml:space="preserve">)</w:t>
       </w:r>
     </w:p>
     <w:p>
@@ -11704,7 +12087,23 @@
         </w:numPr>
       </w:pPr>
       <w:r>
-        <w:t xml:space="preserve">Alternative scenarios via counterfactual simulation</w:t>
+        <w:rPr>
+          <w:b/>
+          <w:bCs/>
+        </w:rPr>
+        <w:t xml:space="preserve">Directing</w:t>
+      </w:r>
+      <w:r>
+        <w:t xml:space="preserve">: Minimizing risk for other (violence as</w:t>
+      </w:r>
+      <w:r>
+        <w:t xml:space="preserve"> </w:t>
+      </w:r>
+      <w:r>
+        <w:t xml:space="preserve">“control”</w:t>
+      </w:r>
+      <w:r>
+        <w:t xml:space="preserve">)</w:t>
       </w:r>
     </w:p>
     <w:p>
@@ -11715,17 +12114,78 @@
         </w:numPr>
       </w:pPr>
       <w:r>
-        <w:t xml:space="preserve">Limitations and assumptions</w:t>
-      </w:r>
-    </w:p>
-    <w:bookmarkEnd w:id="78"/>
-    <w:bookmarkStart w:id="79" w:name="use-cases"/>
+        <w:rPr>
+          <w:b/>
+          <w:bCs/>
+        </w:rPr>
+        <w:t xml:space="preserve">Conferring</w:t>
+      </w:r>
+      <w:r>
+        <w:t xml:space="preserve">: Maximizing epistemic gain for other (stalking as</w:t>
+      </w:r>
+      <w:r>
+        <w:t xml:space="preserve"> </w:t>
+      </w:r>
+      <w:r>
+        <w:t xml:space="preserve">“information gathering”</w:t>
+      </w:r>
+      <w:r>
+        <w:t xml:space="preserve">)</w:t>
+      </w:r>
+    </w:p>
+    <w:p>
+      <w:pPr>
+        <w:numPr>
+          <w:ilvl w:val="0"/>
+          <w:numId w:val="1029"/>
+        </w:numPr>
+      </w:pPr>
+      <w:r>
+        <w:rPr>
+          <w:b/>
+          <w:bCs/>
+        </w:rPr>
+        <w:t xml:space="preserve">Revising</w:t>
+      </w:r>
+      <w:r>
+        <w:t xml:space="preserve">: Minimizing risk for self (ritualization as</w:t>
+      </w:r>
+      <w:r>
+        <w:t xml:space="preserve"> </w:t>
+      </w:r>
+      <w:r>
+        <w:t xml:space="preserve">“consolidation”</w:t>
+      </w:r>
+      <w:r>
+        <w:t xml:space="preserve">)</w:t>
+      </w:r>
+    </w:p>
+    <w:bookmarkEnd w:id="79"/>
+    <w:bookmarkEnd w:id="80"/>
+    <w:bookmarkStart w:id="83" w:name="clinical-implications"/>
+    <w:p>
+      <w:pPr>
+        <w:pStyle w:val="Heading2"/>
+      </w:pPr>
+      <w:r>
+        <w:t xml:space="preserve">Clinical Implications</w:t>
+      </w:r>
+    </w:p>
+    <w:bookmarkStart w:id="81" w:name="decision-support-not-decision-making"/>
     <w:p>
       <w:pPr>
         <w:pStyle w:val="Heading3"/>
       </w:pPr>
       <w:r>
-        <w:t xml:space="preserve">Use Cases</w:t>
+        <w:t xml:space="preserve">Decision Support, Not Decision Making</w:t>
+      </w:r>
+    </w:p>
+    <w:p>
+      <w:pPr>
+        <w:pStyle w:val="FirstParagraph"/>
+      </w:pPr>
+      <w:r>
+        <w:t xml:space="preserve">The framework provides information; clinical judgment remains essential. We explicitly communicate:</w:t>
       </w:r>
     </w:p>
     <w:p>
@@ -11736,14 +12196,7 @@
         </w:numPr>
       </w:pPr>
       <w:r>
-        <w:rPr>
-          <w:b/>
-          <w:bCs/>
-        </w:rPr>
-        <w:t xml:space="preserve">Threat assessment teams</w:t>
-      </w:r>
-      <w:r>
-        <w:t xml:space="preserve">: Identify high-risk individuals, prioritize monitoring</w:t>
+        <w:t xml:space="preserve">Confidence intervals on all estimates</w:t>
       </w:r>
     </w:p>
     <w:p>
@@ -11754,14 +12207,7 @@
         </w:numPr>
       </w:pPr>
       <w:r>
-        <w:rPr>
-          <w:b/>
-          <w:bCs/>
-        </w:rPr>
-        <w:t xml:space="preserve">Forensic clinicians</w:t>
-      </w:r>
-      <w:r>
-        <w:t xml:space="preserve">: Treatment planning, protocol selection</w:t>
+        <w:t xml:space="preserve">Alternative scenarios via counterfactual simulation</w:t>
       </w:r>
     </w:p>
     <w:p>
@@ -11772,43 +12218,17 @@
         </w:numPr>
       </w:pPr>
       <w:r>
-        <w:rPr>
-          <w:b/>
-          <w:bCs/>
-        </w:rPr>
-        <w:t xml:space="preserve">Probation/parole</w:t>
-      </w:r>
-      <w:r>
-        <w:t xml:space="preserve">: Identify intervention windows</w:t>
-      </w:r>
-    </w:p>
-    <w:p>
-      <w:pPr>
-        <w:numPr>
-          <w:ilvl w:val="0"/>
-          <w:numId w:val="1030"/>
-        </w:numPr>
-      </w:pPr>
-      <w:r>
-        <w:rPr>
-          <w:b/>
-          <w:bCs/>
-        </w:rPr>
-        <w:t xml:space="preserve">Research</w:t>
-      </w:r>
-      <w:r>
-        <w:t xml:space="preserve">: Hypothesis generation, pattern discovery</w:t>
-      </w:r>
-    </w:p>
-    <w:bookmarkEnd w:id="79"/>
-    <w:bookmarkEnd w:id="80"/>
-    <w:bookmarkStart w:id="81" w:name="ethical-considerations"/>
-    <w:p>
-      <w:pPr>
-        <w:pStyle w:val="Heading2"/>
-      </w:pPr>
-      <w:r>
-        <w:t xml:space="preserve">Ethical Considerations</w:t>
+        <w:t xml:space="preserve">Limitations and assumptions</w:t>
+      </w:r>
+    </w:p>
+    <w:bookmarkEnd w:id="81"/>
+    <w:bookmarkStart w:id="82" w:name="use-cases"/>
+    <w:p>
+      <w:pPr>
+        <w:pStyle w:val="Heading3"/>
+      </w:pPr>
+      <w:r>
+        <w:t xml:space="preserve">Use Cases</w:t>
       </w:r>
     </w:p>
     <w:p>
@@ -11823,10 +12243,10 @@
           <w:b/>
           <w:bCs/>
         </w:rPr>
-        <w:t xml:space="preserve">Pre-crime intervention</w:t>
-      </w:r>
-      <w:r>
-        <w:t xml:space="preserve">: Framework intended for treatment/supervision contexts, not prediction of future offenders</w:t>
+        <w:t xml:space="preserve">Threat assessment teams</w:t>
+      </w:r>
+      <w:r>
+        <w:t xml:space="preserve">: Identify high-risk individuals, prioritize monitoring</w:t>
       </w:r>
     </w:p>
     <w:p>
@@ -11841,10 +12261,10 @@
           <w:b/>
           <w:bCs/>
         </w:rPr>
-        <w:t xml:space="preserve">Human oversight</w:t>
-      </w:r>
-      <w:r>
-        <w:t xml:space="preserve">: All recommendations require professional judgment</w:t>
+        <w:t xml:space="preserve">Forensic clinicians</w:t>
+      </w:r>
+      <w:r>
+        <w:t xml:space="preserve">: Treatment planning, protocol selection</w:t>
       </w:r>
     </w:p>
     <w:p>
@@ -11859,10 +12279,10 @@
           <w:b/>
           <w:bCs/>
         </w:rPr>
-        <w:t xml:space="preserve">Transparency</w:t>
-      </w:r>
-      <w:r>
-        <w:t xml:space="preserve">: Every metric traces to specific observable events</w:t>
+        <w:t xml:space="preserve">Probation/parole</w:t>
+      </w:r>
+      <w:r>
+        <w:t xml:space="preserve">: Identify intervention windows</w:t>
       </w:r>
     </w:p>
     <w:p>
@@ -11877,20 +12297,21 @@
           <w:b/>
           <w:bCs/>
         </w:rPr>
-        <w:t xml:space="preserve">Privacy</w:t>
-      </w:r>
-      <w:r>
-        <w:t xml:space="preserve">: Individual-level data highly sensitive; security essential</w:t>
-      </w:r>
-    </w:p>
-    <w:bookmarkEnd w:id="81"/>
-    <w:bookmarkStart w:id="82" w:name="limitations"/>
+        <w:t xml:space="preserve">Research</w:t>
+      </w:r>
+      <w:r>
+        <w:t xml:space="preserve">: Hypothesis generation, pattern discovery</w:t>
+      </w:r>
+    </w:p>
+    <w:bookmarkEnd w:id="82"/>
+    <w:bookmarkEnd w:id="83"/>
+    <w:bookmarkStart w:id="84" w:name="ethical-considerations"/>
     <w:p>
       <w:pPr>
         <w:pStyle w:val="Heading2"/>
       </w:pPr>
       <w:r>
-        <w:t xml:space="preserve">Limitations</w:t>
+        <w:t xml:space="preserve">Ethical Considerations</w:t>
       </w:r>
     </w:p>
     <w:p>
@@ -11905,6 +12326,88 @@
           <w:b/>
           <w:bCs/>
         </w:rPr>
+        <w:t xml:space="preserve">Pre-crime intervention</w:t>
+      </w:r>
+      <w:r>
+        <w:t xml:space="preserve">: Framework intended for treatment/supervision contexts, not prediction of future offenders</w:t>
+      </w:r>
+    </w:p>
+    <w:p>
+      <w:pPr>
+        <w:numPr>
+          <w:ilvl w:val="0"/>
+          <w:numId w:val="1032"/>
+        </w:numPr>
+      </w:pPr>
+      <w:r>
+        <w:rPr>
+          <w:b/>
+          <w:bCs/>
+        </w:rPr>
+        <w:t xml:space="preserve">Human oversight</w:t>
+      </w:r>
+      <w:r>
+        <w:t xml:space="preserve">: All recommendations require professional judgment</w:t>
+      </w:r>
+    </w:p>
+    <w:p>
+      <w:pPr>
+        <w:numPr>
+          <w:ilvl w:val="0"/>
+          <w:numId w:val="1032"/>
+        </w:numPr>
+      </w:pPr>
+      <w:r>
+        <w:rPr>
+          <w:b/>
+          <w:bCs/>
+        </w:rPr>
+        <w:t xml:space="preserve">Transparency</w:t>
+      </w:r>
+      <w:r>
+        <w:t xml:space="preserve">: Every metric traces to specific observable events</w:t>
+      </w:r>
+    </w:p>
+    <w:p>
+      <w:pPr>
+        <w:numPr>
+          <w:ilvl w:val="0"/>
+          <w:numId w:val="1032"/>
+        </w:numPr>
+      </w:pPr>
+      <w:r>
+        <w:rPr>
+          <w:b/>
+          <w:bCs/>
+        </w:rPr>
+        <w:t xml:space="preserve">Privacy</w:t>
+      </w:r>
+      <w:r>
+        <w:t xml:space="preserve">: Individual-level data highly sensitive; security essential</w:t>
+      </w:r>
+    </w:p>
+    <w:bookmarkEnd w:id="84"/>
+    <w:bookmarkStart w:id="85" w:name="limitations"/>
+    <w:p>
+      <w:pPr>
+        <w:pStyle w:val="Heading2"/>
+      </w:pPr>
+      <w:r>
+        <w:t xml:space="preserve">Limitations</w:t>
+      </w:r>
+    </w:p>
+    <w:p>
+      <w:pPr>
+        <w:numPr>
+          <w:ilvl w:val="0"/>
+          <w:numId w:val="1033"/>
+        </w:numPr>
+      </w:pPr>
+      <w:r>
+        <w:rPr>
+          <w:b/>
+          <w:bCs/>
+        </w:rPr>
         <w:t xml:space="preserve">Sample size</w:t>
       </w:r>
       <w:r>
@@ -11938,7 +12441,7 @@
       <w:pPr>
         <w:numPr>
           <w:ilvl w:val="0"/>
-          <w:numId w:val="1032"/>
+          <w:numId w:val="1033"/>
         </w:numPr>
       </w:pPr>
       <w:r>
@@ -11950,70 +12453,6 @@
       </w:r>
       <w:r>
         <w:t xml:space="preserve">: Selection bias toward well-documented cases</w:t>
-      </w:r>
-    </w:p>
-    <w:p>
-      <w:pPr>
-        <w:numPr>
-          <w:ilvl w:val="0"/>
-          <w:numId w:val="1032"/>
-        </w:numPr>
-      </w:pPr>
-      <w:r>
-        <w:rPr>
-          <w:b/>
-          <w:bCs/>
-        </w:rPr>
-        <w:t xml:space="preserve">LLM classification</w:t>
-      </w:r>
-      <w:r>
-        <w:t xml:space="preserve">: Potential for systematic bias</w:t>
-      </w:r>
-    </w:p>
-    <w:p>
-      <w:pPr>
-        <w:numPr>
-          <w:ilvl w:val="0"/>
-          <w:numId w:val="1032"/>
-        </w:numPr>
-      </w:pPr>
-      <w:r>
-        <w:rPr>
-          <w:b/>
-          <w:bCs/>
-        </w:rPr>
-        <w:t xml:space="preserve">Intervention effects</w:t>
-      </w:r>
-      <w:r>
-        <w:t xml:space="preserve">: From literature, not this sample</w:t>
-      </w:r>
-    </w:p>
-    <w:p>
-      <w:pPr>
-        <w:numPr>
-          <w:ilvl w:val="0"/>
-          <w:numId w:val="1032"/>
-        </w:numPr>
-      </w:pPr>
-      <w:r>
-        <w:rPr>
-          <w:b/>
-          <w:bCs/>
-        </w:rPr>
-        <w:t xml:space="preserve">Causal assumptions</w:t>
-      </w:r>
-      <w:r>
-        <w:t xml:space="preserve">: SCM requires correct graph structure</w:t>
-      </w:r>
-    </w:p>
-    <w:bookmarkEnd w:id="82"/>
-    <w:bookmarkStart w:id="83" w:name="future-directions"/>
-    <w:p>
-      <w:pPr>
-        <w:pStyle w:val="Heading2"/>
-      </w:pPr>
-      <w:r>
-        <w:t xml:space="preserve">Future Directions</w:t>
       </w:r>
     </w:p>
     <w:p>
@@ -12028,10 +12467,10 @@
           <w:b/>
           <w:bCs/>
         </w:rPr>
-        <w:t xml:space="preserve">Prospective validation</w:t>
-      </w:r>
-      <w:r>
-        <w:t xml:space="preserve">: Apply framework to ongoing cases</w:t>
+        <w:t xml:space="preserve">LLM classification</w:t>
+      </w:r>
+      <w:r>
+        <w:t xml:space="preserve">: Potential for systematic bias</w:t>
       </w:r>
     </w:p>
     <w:p>
@@ -12046,10 +12485,10 @@
           <w:b/>
           <w:bCs/>
         </w:rPr>
-        <w:t xml:space="preserve">Expanded populations</w:t>
-      </w:r>
-      <w:r>
-        <w:t xml:space="preserve">: General offenders, domestic violence, terrorism</w:t>
+        <w:t xml:space="preserve">Intervention effects</w:t>
+      </w:r>
+      <w:r>
+        <w:t xml:space="preserve">: From literature, not this sample</w:t>
       </w:r>
     </w:p>
     <w:p>
@@ -12064,17 +12503,27 @@
           <w:b/>
           <w:bCs/>
         </w:rPr>
-        <w:t xml:space="preserve">Real-world effect estimation</w:t>
-      </w:r>
-      <w:r>
-        <w:t xml:space="preserve">: Partner with treatment programs</w:t>
+        <w:t xml:space="preserve">Causal assumptions</w:t>
+      </w:r>
+      <w:r>
+        <w:t xml:space="preserve">: SCM requires correct graph structure</w:t>
+      </w:r>
+    </w:p>
+    <w:bookmarkEnd w:id="85"/>
+    <w:bookmarkStart w:id="86" w:name="future-directions"/>
+    <w:p>
+      <w:pPr>
+        <w:pStyle w:val="Heading2"/>
+      </w:pPr>
+      <w:r>
+        <w:t xml:space="preserve">Future Directions</w:t>
       </w:r>
     </w:p>
     <w:p>
       <w:pPr>
         <w:numPr>
           <w:ilvl w:val="0"/>
-          <w:numId w:val="1033"/>
+          <w:numId w:val="1034"/>
         </w:numPr>
       </w:pPr>
       <w:r>
@@ -12082,17 +12531,17 @@
           <w:b/>
           <w:bCs/>
         </w:rPr>
-        <w:t xml:space="preserve">Dynamic updating</w:t>
-      </w:r>
-      <w:r>
-        <w:t xml:space="preserve">: Real-time risk assessment as events occur</w:t>
+        <w:t xml:space="preserve">Prospective validation</w:t>
+      </w:r>
+      <w:r>
+        <w:t xml:space="preserve">: Apply framework to ongoing cases</w:t>
       </w:r>
     </w:p>
     <w:p>
       <w:pPr>
         <w:numPr>
           <w:ilvl w:val="0"/>
-          <w:numId w:val="1033"/>
+          <w:numId w:val="1034"/>
         </w:numPr>
       </w:pPr>
       <w:r>
@@ -12100,147 +12549,201 @@
           <w:b/>
           <w:bCs/>
         </w:rPr>
-        <w:t xml:space="preserve">Closed-loop intervention</w:t>
-      </w:r>
-      <w:r>
-        <w:t xml:space="preserve">: Integration with the adaptive intervention systems described in</w:t>
-      </w:r>
-      <w:r>
-        <w:t xml:space="preserve"> </w:t>
-      </w:r>
-    </w:p>
-    <w:bookmarkEnd w:id="83"/>
-    <w:bookmarkEnd w:id="84"/>
-    <w:bookmarkStart w:id="85" w:name="conclusion"/>
-    <w:p>
-      <w:pPr>
-        <w:pStyle w:val="Heading1"/>
-      </w:pPr>
-      <w:r>
-        <w:t xml:space="preserve">Conclusion</w:t>
-      </w:r>
-    </w:p>
-    <w:p>
-      <w:pPr>
-        <w:pStyle w:val="FirstParagraph"/>
-      </w:pPr>
-      <w:r>
-        <w:t xml:space="preserve">We have demonstrated that Computational Psychodynamics provides a principled, mathematically grounded framework for analyzing criminal behavioral trajectories. The same four motivational states that capture moment-to-moment conversational dynamics also capture the strategic rhythm of criminal careers—from fantasy through surveillance to violence and ritualization.</w:t>
-      </w:r>
-    </w:p>
-    <w:p>
-      <w:pPr>
-        <w:pStyle w:val="BodyText"/>
-      </w:pPr>
-      <w:r>
-        <w:t xml:space="preserve">Beyond description, the framework enables prescription: identifying when interventions have maximum leverage, which protocols best disrupt harmful transitions, and what outcomes alternative histories might have produced. This represents a shift from</w:t>
-      </w:r>
-      <w:r>
-        <w:t xml:space="preserve"> </w:t>
-      </w:r>
-      <w:r>
-        <w:t xml:space="preserve">“who is dangerous”</w:t>
-      </w:r>
-      <w:r>
-        <w:t xml:space="preserve"> </w:t>
-      </w:r>
-      <w:r>
-        <w:t xml:space="preserve">to</w:t>
-      </w:r>
-      <w:r>
-        <w:t xml:space="preserve"> </w:t>
-      </w:r>
-      <w:r>
-        <w:t xml:space="preserve">“what can we do”</w:t>
-      </w:r>
-      <w:r>
-        <w:t xml:space="preserve">—from risk assessment to intervention optimization.</w:t>
-      </w:r>
-    </w:p>
-    <w:p>
-      <w:pPr>
-        <w:pStyle w:val="BodyText"/>
-      </w:pPr>
-      <w:r>
-        <w:t xml:space="preserve">Every trajectory represents a life—both the offender’s and potential victims’. Our goal is to identify moments where different outcomes are possible and provide guidance for creating such moments. Computational Psychodynamics, grounded in the Free Energy Principle and validated across domains, offers a path toward that goal.</w:t>
-      </w:r>
-    </w:p>
-    <w:bookmarkEnd w:id="85"/>
-    <w:bookmarkStart w:id="86" w:name="data-availability-statement"/>
-    <w:p>
-      <w:pPr>
-        <w:pStyle w:val="Heading1"/>
-      </w:pPr>
-      <w:r>
-        <w:t xml:space="preserve">Data Availability Statement</w:t>
-      </w:r>
-    </w:p>
-    <w:p>
-      <w:pPr>
-        <w:pStyle w:val="FirstParagraph"/>
-      </w:pPr>
-      <w:r>
-        <w:t xml:space="preserve">The data analyzed in this study were derived from publicly available sources, including the Radford University Serial Killer Database and published case materials. Processed datasets and analysis code are available from the corresponding author upon reasonable request.</w:t>
-      </w:r>
-    </w:p>
-    <w:bookmarkEnd w:id="86"/>
-    <w:bookmarkStart w:id="87" w:name="ethics-statement"/>
-    <w:p>
-      <w:pPr>
-        <w:pStyle w:val="Heading1"/>
-      </w:pPr>
-      <w:r>
-        <w:t xml:space="preserve">Ethics Statement</w:t>
-      </w:r>
-    </w:p>
-    <w:p>
-      <w:pPr>
-        <w:pStyle w:val="FirstParagraph"/>
-      </w:pPr>
-      <w:r>
-        <w:t xml:space="preserve">This study analyzed retrospective, publicly available archival data from documented criminal cases. No human subjects were directly involved in data collection. The research was conducted in accordance with institutional guidelines for secondary data analysis.</w:t>
-      </w:r>
-    </w:p>
-    <w:bookmarkEnd w:id="87"/>
-    <w:bookmarkStart w:id="88" w:name="author-contributions"/>
-    <w:p>
-      <w:pPr>
-        <w:pStyle w:val="Heading1"/>
-      </w:pPr>
-      <w:r>
-        <w:t xml:space="preserve">Author Contributions</w:t>
-      </w:r>
-    </w:p>
-    <w:p>
-      <w:pPr>
-        <w:pStyle w:val="FirstParagraph"/>
+        <w:t xml:space="preserve">Expanded populations</w:t>
+      </w:r>
+      <w:r>
+        <w:t xml:space="preserve">: General offenders, domestic violence, terrorism</w:t>
+      </w:r>
+    </w:p>
+    <w:p>
+      <w:pPr>
+        <w:numPr>
+          <w:ilvl w:val="0"/>
+          <w:numId w:val="1034"/>
+        </w:numPr>
       </w:pPr>
       <w:r>
         <w:rPr>
           <w:b/>
           <w:bCs/>
         </w:rPr>
-        <w:t xml:space="preserve">K.L.H.</w:t>
-      </w:r>
-      <w:r>
-        <w:t xml:space="preserve">: Conceptualization, data curation, validation, writing—review &amp; editing.</w:t>
-      </w:r>
-      <w:r>
-        <w:t xml:space="preserve"> </w:t>
-      </w:r>
+        <w:t xml:space="preserve">Real-world effect estimation</w:t>
+      </w:r>
+      <w:r>
+        <w:t xml:space="preserve">: Partner with treatment programs</w:t>
+      </w:r>
+    </w:p>
+    <w:p>
+      <w:pPr>
+        <w:numPr>
+          <w:ilvl w:val="0"/>
+          <w:numId w:val="1034"/>
+        </w:numPr>
+      </w:pPr>
       <w:r>
         <w:rPr>
           <w:b/>
           <w:bCs/>
         </w:rPr>
+        <w:t xml:space="preserve">Dynamic updating</w:t>
+      </w:r>
+      <w:r>
+        <w:t xml:space="preserve">: Real-time risk assessment as events occur</w:t>
+      </w:r>
+    </w:p>
+    <w:p>
+      <w:pPr>
+        <w:numPr>
+          <w:ilvl w:val="0"/>
+          <w:numId w:val="1034"/>
+        </w:numPr>
+      </w:pPr>
+      <w:r>
+        <w:rPr>
+          <w:b/>
+          <w:bCs/>
+        </w:rPr>
+        <w:t xml:space="preserve">Closed-loop intervention</w:t>
+      </w:r>
+      <w:r>
+        <w:t xml:space="preserve">: Integration with the adaptive intervention systems described in</w:t>
+      </w:r>
+      <w:r>
+        <w:t xml:space="preserve"> </w:t>
+      </w:r>
+    </w:p>
+    <w:bookmarkEnd w:id="86"/>
+    <w:bookmarkEnd w:id="87"/>
+    <w:bookmarkStart w:id="88" w:name="conclusion"/>
+    <w:p>
+      <w:pPr>
+        <w:pStyle w:val="Heading1"/>
+      </w:pPr>
+      <w:r>
+        <w:t xml:space="preserve">Conclusion</w:t>
+      </w:r>
+    </w:p>
+    <w:p>
+      <w:pPr>
+        <w:pStyle w:val="FirstParagraph"/>
+      </w:pPr>
+      <w:r>
+        <w:t xml:space="preserve">We have demonstrated that Computational Psychodynamics provides a principled, mathematically grounded framework for analyzing criminal behavioral trajectories. The same four motivational states that capture moment-to-moment conversational dynamics also capture the strategic rhythm of criminal careers—from fantasy through surveillance to violence and ritualization.</w:t>
+      </w:r>
+    </w:p>
+    <w:p>
+      <w:pPr>
+        <w:pStyle w:val="BodyText"/>
+      </w:pPr>
+      <w:r>
+        <w:t xml:space="preserve">Beyond description, the framework enables prescription: identifying when interventions have maximum leverage, which protocols best disrupt harmful transitions, and what outcomes alternative histories might have produced. This represents a shift from</w:t>
+      </w:r>
+      <w:r>
+        <w:t xml:space="preserve"> </w:t>
+      </w:r>
+      <w:r>
+        <w:t xml:space="preserve">“who is dangerous”</w:t>
+      </w:r>
+      <w:r>
+        <w:t xml:space="preserve"> </w:t>
+      </w:r>
+      <w:r>
+        <w:t xml:space="preserve">to</w:t>
+      </w:r>
+      <w:r>
+        <w:t xml:space="preserve"> </w:t>
+      </w:r>
+      <w:r>
+        <w:t xml:space="preserve">“what can we do”</w:t>
+      </w:r>
+      <w:r>
+        <w:t xml:space="preserve">—from risk assessment to intervention optimization.</w:t>
+      </w:r>
+    </w:p>
+    <w:p>
+      <w:pPr>
+        <w:pStyle w:val="BodyText"/>
+      </w:pPr>
+      <w:r>
+        <w:t xml:space="preserve">Every trajectory represents a life—both the offender’s and potential victims’. Our goal is to identify moments where different outcomes are possible and provide guidance for creating such moments. Computational Psychodynamics, grounded in the Free Energy Principle and validated across domains, offers a path toward that goal.</w:t>
+      </w:r>
+    </w:p>
+    <w:bookmarkEnd w:id="88"/>
+    <w:bookmarkStart w:id="89" w:name="data-availability-statement"/>
+    <w:p>
+      <w:pPr>
+        <w:pStyle w:val="Heading1"/>
+      </w:pPr>
+      <w:r>
+        <w:t xml:space="preserve">Data Availability Statement</w:t>
+      </w:r>
+    </w:p>
+    <w:p>
+      <w:pPr>
+        <w:pStyle w:val="FirstParagraph"/>
+      </w:pPr>
+      <w:r>
+        <w:t xml:space="preserve">The data analyzed in this study were derived from publicly available sources, including the Radford University Serial Killer Database and published case materials. Processed datasets and analysis code are available from the corresponding author upon reasonable request.</w:t>
+      </w:r>
+    </w:p>
+    <w:bookmarkEnd w:id="89"/>
+    <w:bookmarkStart w:id="90" w:name="ethics-statement"/>
+    <w:p>
+      <w:pPr>
+        <w:pStyle w:val="Heading1"/>
+      </w:pPr>
+      <w:r>
+        <w:t xml:space="preserve">Ethics Statement</w:t>
+      </w:r>
+    </w:p>
+    <w:p>
+      <w:pPr>
+        <w:pStyle w:val="FirstParagraph"/>
+      </w:pPr>
+      <w:r>
+        <w:t xml:space="preserve">This study analyzed retrospective, publicly available archival data from documented criminal cases. No human subjects were directly involved in data collection. The research was conducted in accordance with institutional guidelines for secondary data analysis.</w:t>
+      </w:r>
+    </w:p>
+    <w:bookmarkEnd w:id="90"/>
+    <w:bookmarkStart w:id="91" w:name="author-contributions"/>
+    <w:p>
+      <w:pPr>
+        <w:pStyle w:val="Heading1"/>
+      </w:pPr>
+      <w:r>
+        <w:t xml:space="preserve">Author Contributions</w:t>
+      </w:r>
+    </w:p>
+    <w:p>
+      <w:pPr>
+        <w:pStyle w:val="FirstParagraph"/>
+      </w:pPr>
+      <w:r>
+        <w:rPr>
+          <w:b/>
+          <w:bCs/>
+        </w:rPr>
+        <w:t xml:space="preserve">K.L.H.</w:t>
+      </w:r>
+      <w:r>
+        <w:t xml:space="preserve">: Conceptualization, data curation, validation, writing—review &amp; editing.</w:t>
+      </w:r>
+      <w:r>
+        <w:t xml:space="preserve"> </w:t>
+      </w:r>
+      <w:r>
+        <w:rPr>
+          <w:b/>
+          <w:bCs/>
+        </w:rPr>
         <w:t xml:space="preserve">A.K.S.</w:t>
       </w:r>
       <w:r>
         <w:t xml:space="preserve">: Methodology, software, formal analysis, visualization, writing—original draft.</w:t>
       </w:r>
     </w:p>
-    <w:bookmarkEnd w:id="88"/>
-    <w:bookmarkStart w:id="89" w:name="funding"/>
+    <w:bookmarkEnd w:id="91"/>
+    <w:bookmarkStart w:id="92" w:name="funding"/>
     <w:p>
       <w:pPr>
         <w:pStyle w:val="Heading1"/>
@@ -12257,8 +12760,8 @@
         <w:t xml:space="preserve">This research received no specific grant from any funding agency in the public, commercial, or not-for-profit sectors.</w:t>
       </w:r>
     </w:p>
-    <w:bookmarkEnd w:id="89"/>
-    <w:bookmarkStart w:id="90" w:name="conflicts-of-interest"/>
+    <w:bookmarkEnd w:id="92"/>
+    <w:bookmarkStart w:id="93" w:name="conflicts-of-interest"/>
     <w:p>
       <w:pPr>
         <w:pStyle w:val="Heading1"/>
@@ -12275,8 +12778,8 @@
         <w:t xml:space="preserve">The authors declare no conflicts of interest.</w:t>
       </w:r>
     </w:p>
-    <w:bookmarkEnd w:id="90"/>
-    <w:bookmarkStart w:id="91" w:name="acknowledgments"/>
+    <w:bookmarkEnd w:id="93"/>
+    <w:bookmarkStart w:id="94" w:name="acknowledgments"/>
     <w:p>
       <w:pPr>
         <w:pStyle w:val="Heading1"/>
@@ -12507,7 +13010,94 @@
         <w:t xml:space="preserve">(2nd ed.). Wiley-Interscience.</w:t>
       </w:r>
     </w:p>
-    <w:bookmarkEnd w:id="91"/>
+    <w:p>
+      <w:pPr>
+        <w:pStyle w:val="BodyText"/>
+      </w:pPr>
+      <w:r>
+        <w:t xml:space="preserve">Bowlby, J. (1969).</w:t>
+      </w:r>
+      <w:r>
+        <w:t xml:space="preserve"> </w:t>
+      </w:r>
+      <w:r>
+        <w:rPr>
+          <w:i/>
+          <w:iCs/>
+        </w:rPr>
+        <w:t xml:space="preserve">Attachment and loss: Vol. 1. Attachment</w:t>
+      </w:r>
+      <w:r>
+        <w:t xml:space="preserve">. Basic Books.</w:t>
+      </w:r>
+    </w:p>
+    <w:p>
+      <w:pPr>
+        <w:pStyle w:val="BodyText"/>
+      </w:pPr>
+      <w:r>
+        <w:t xml:space="preserve">Ainsworth, M. D. S., Blehar, M. C., Waters, E., &amp; Wall, S. N. (1978).</w:t>
+      </w:r>
+      <w:r>
+        <w:t xml:space="preserve"> </w:t>
+      </w:r>
+      <w:r>
+        <w:rPr>
+          <w:i/>
+          <w:iCs/>
+        </w:rPr>
+        <w:t xml:space="preserve">Patterns of attachment: A psychological study of the strange situation</w:t>
+      </w:r>
+      <w:r>
+        <w:t xml:space="preserve">. Lawrence Erlbaum Associates.</w:t>
+      </w:r>
+    </w:p>
+    <w:p>
+      <w:pPr>
+        <w:pStyle w:val="BodyText"/>
+      </w:pPr>
+      <w:r>
+        <w:t xml:space="preserve">Main, M., Kaplan, N., &amp; Cassidy, J. (1985). Security in infancy, childhood, and adulthood: A move to the level of representation.</w:t>
+      </w:r>
+      <w:r>
+        <w:t xml:space="preserve"> </w:t>
+      </w:r>
+      <w:r>
+        <w:rPr>
+          <w:i/>
+          <w:iCs/>
+        </w:rPr>
+        <w:t xml:space="preserve">Monographs of the Society for Research in Child Development</w:t>
+      </w:r>
+      <w:r>
+        <w:t xml:space="preserve">, 50(1-2), 66–104.</w:t>
+      </w:r>
+    </w:p>
+    <w:p>
+      <w:pPr>
+        <w:pStyle w:val="BodyText"/>
+      </w:pPr>
+      <w:r>
+        <w:t xml:space="preserve">Main, M., &amp; Hesse, E. (1990). Parents’ unresolved traumatic experiences are related to infant disorganized attachment status: Is frightened and/or frightening parental behavior the linking mechanism? In M. T. Greenberg, D. Cicchetti, &amp; E. M. Cummings (Eds.),</w:t>
+      </w:r>
+      <w:r>
+        <w:t xml:space="preserve"> </w:t>
+      </w:r>
+      <w:r>
+        <w:rPr>
+          <w:i/>
+          <w:iCs/>
+        </w:rPr>
+        <w:t xml:space="preserve">Attachment in the preschool years</w:t>
+      </w:r>
+      <w:r>
+        <w:t xml:space="preserve"> </w:t>
+      </w:r>
+      <w:r>
+        <w:t xml:space="preserve">(pp. 161–182). University of Chicago Press.</w:t>
+      </w:r>
+    </w:p>
+    <w:bookmarkEnd w:id="94"/>
     <w:sectPr>
       <w:footnotePr>
         <w:numRestart w:val="eachSect"/>
@@ -12975,6 +13565,9 @@
     <w:abstractNumId w:val="991"/>
   </w:num>
   <w:num w:numId="1011">
+    <w:abstractNumId w:val="991"/>
+  </w:num>
+  <w:num w:numId="1012">
     <w:abstractNumId w:val="99201"/>
     <w:lvlOverride w:ilvl="0">
       <w:startOverride w:val="1"/>
@@ -13004,9 +13597,6 @@
       <w:startOverride w:val="1"/>
     </w:lvlOverride>
   </w:num>
-  <w:num w:numId="1012">
-    <w:abstractNumId w:val="991"/>
-  </w:num>
   <w:num w:numId="1013">
     <w:abstractNumId w:val="991"/>
   </w:num>
@@ -13014,6 +13604,9 @@
     <w:abstractNumId w:val="991"/>
   </w:num>
   <w:num w:numId="1015">
+    <w:abstractNumId w:val="991"/>
+  </w:num>
+  <w:num w:numId="1016">
     <w:abstractNumId w:val="99201"/>
     <w:lvlOverride w:ilvl="0">
       <w:startOverride w:val="1"/>
@@ -13043,13 +13636,13 @@
       <w:startOverride w:val="1"/>
     </w:lvlOverride>
   </w:num>
-  <w:num w:numId="1016">
-    <w:abstractNumId w:val="991"/>
-  </w:num>
   <w:num w:numId="1017">
     <w:abstractNumId w:val="991"/>
   </w:num>
   <w:num w:numId="1018">
+    <w:abstractNumId w:val="991"/>
+  </w:num>
+  <w:num w:numId="1019">
     <w:abstractNumId w:val="99201"/>
     <w:lvlOverride w:ilvl="0">
       <w:startOverride w:val="1"/>
@@ -13079,10 +13672,10 @@
       <w:startOverride w:val="1"/>
     </w:lvlOverride>
   </w:num>
-  <w:num w:numId="1019">
+  <w:num w:numId="1020">
     <w:abstractNumId w:val="991"/>
   </w:num>
-  <w:num w:numId="1020">
+  <w:num w:numId="1021">
     <w:abstractNumId w:val="99201"/>
     <w:lvlOverride w:ilvl="0">
       <w:startOverride w:val="1"/>
@@ -13112,10 +13705,10 @@
       <w:startOverride w:val="1"/>
     </w:lvlOverride>
   </w:num>
-  <w:num w:numId="1021">
+  <w:num w:numId="1022">
     <w:abstractNumId w:val="991"/>
   </w:num>
-  <w:num w:numId="1022">
+  <w:num w:numId="1023">
     <w:abstractNumId w:val="99201"/>
     <w:lvlOverride w:ilvl="0">
       <w:startOverride w:val="1"/>
@@ -13145,38 +13738,8 @@
       <w:startOverride w:val="1"/>
     </w:lvlOverride>
   </w:num>
-  <w:num w:numId="1023">
+  <w:num w:numId="1024">
     <w:abstractNumId w:val="991"/>
-  </w:num>
-  <w:num w:numId="1024">
-    <w:abstractNumId w:val="99201"/>
-    <w:lvlOverride w:ilvl="0">
-      <w:startOverride w:val="1"/>
-    </w:lvlOverride>
-    <w:lvlOverride w:ilvl="1">
-      <w:startOverride w:val="1"/>
-    </w:lvlOverride>
-    <w:lvlOverride w:ilvl="2">
-      <w:startOverride w:val="1"/>
-    </w:lvlOverride>
-    <w:lvlOverride w:ilvl="3">
-      <w:startOverride w:val="1"/>
-    </w:lvlOverride>
-    <w:lvlOverride w:ilvl="4">
-      <w:startOverride w:val="1"/>
-    </w:lvlOverride>
-    <w:lvlOverride w:ilvl="5">
-      <w:startOverride w:val="1"/>
-    </w:lvlOverride>
-    <w:lvlOverride w:ilvl="6">
-      <w:startOverride w:val="1"/>
-    </w:lvlOverride>
-    <w:lvlOverride w:ilvl="7">
-      <w:startOverride w:val="1"/>
-    </w:lvlOverride>
-    <w:lvlOverride w:ilvl="8">
-      <w:startOverride w:val="1"/>
-    </w:lvlOverride>
   </w:num>
   <w:num w:numId="1025">
     <w:abstractNumId w:val="99201"/>
@@ -13209,7 +13772,34 @@
     </w:lvlOverride>
   </w:num>
   <w:num w:numId="1026">
-    <w:abstractNumId w:val="991"/>
+    <w:abstractNumId w:val="99201"/>
+    <w:lvlOverride w:ilvl="0">
+      <w:startOverride w:val="1"/>
+    </w:lvlOverride>
+    <w:lvlOverride w:ilvl="1">
+      <w:startOverride w:val="1"/>
+    </w:lvlOverride>
+    <w:lvlOverride w:ilvl="2">
+      <w:startOverride w:val="1"/>
+    </w:lvlOverride>
+    <w:lvlOverride w:ilvl="3">
+      <w:startOverride w:val="1"/>
+    </w:lvlOverride>
+    <w:lvlOverride w:ilvl="4">
+      <w:startOverride w:val="1"/>
+    </w:lvlOverride>
+    <w:lvlOverride w:ilvl="5">
+      <w:startOverride w:val="1"/>
+    </w:lvlOverride>
+    <w:lvlOverride w:ilvl="6">
+      <w:startOverride w:val="1"/>
+    </w:lvlOverride>
+    <w:lvlOverride w:ilvl="7">
+      <w:startOverride w:val="1"/>
+    </w:lvlOverride>
+    <w:lvlOverride w:ilvl="8">
+      <w:startOverride w:val="1"/>
+    </w:lvlOverride>
   </w:num>
   <w:num w:numId="1027">
     <w:abstractNumId w:val="991"/>
@@ -13230,6 +13820,9 @@
     <w:abstractNumId w:val="991"/>
   </w:num>
   <w:num w:numId="1033">
+    <w:abstractNumId w:val="991"/>
+  </w:num>
+  <w:num w:numId="1034">
     <w:abstractNumId w:val="99201"/>
     <w:lvlOverride w:ilvl="0">
       <w:startOverride w:val="1"/>

</xml_diff>

<commit_message>
Add publication-quality figures to paper
Added 7 figures with detailed captions:
- Fig 1: Four Motivational Quadra conceptual diagram
- Fig 2: Aggregate transition matrix heatmap
- Fig 3: Stationary distribution bar chart
- Fig 4: Transfer entropy network visualization
- Fig 5: Example behavioral trajectory with critical transitions
- Fig 6: Hierarchical classification tree
- Fig 7: Intervention window analysis

Paper now 23 pages with all visualizations.

🤖 Generated with [Claude Code](https://claude.com/claude-code)

Co-Authored-By: Claude Opus 4.5 <noreply@anthropic.com>
</commit_message>
<xml_diff>
--- a/analysis/paper/criminal_trajectories.docx
+++ b/analysis/paper/criminal_trajectories.docx
@@ -832,7 +832,7 @@
     </w:p>
     <w:bookmarkEnd w:id="12"/>
     <w:bookmarkEnd w:id="13"/>
-    <w:bookmarkStart w:id="21" w:name="X274b607d76fc400f92334652c208832164a0afb"/>
+    <w:bookmarkStart w:id="25" w:name="X274b607d76fc400f92334652c208832164a0afb"/>
     <w:p>
       <w:pPr>
         <w:pStyle w:val="Heading1"/>
@@ -1284,7 +1284,7 @@
       </w:r>
     </w:p>
     <w:bookmarkEnd w:id="14"/>
-    <w:bookmarkStart w:id="16" w:name="the-four-motivational-quadra"/>
+    <w:bookmarkStart w:id="20" w:name="the-four-motivational-quadra"/>
     <w:p>
       <w:pPr>
         <w:pStyle w:val="Heading2"/>
@@ -1337,7 +1337,196 @@
         <w:t xml:space="preserve">: Whether the agent prioritizes information gain or risk minimization</w:t>
       </w:r>
     </w:p>
-    <w:bookmarkStart w:id="15" w:name="tab:quadra"/>
+    <w:bookmarkStart w:id="18" w:name="fig:quadra"/>
+    <w:p>
+      <w:pPr>
+        <w:pStyle w:val="CaptionedFigure"/>
+      </w:pPr>
+      <w:r>
+        <w:drawing>
+          <wp:inline>
+            <wp:extent cx="4000500" cy="3944604"/>
+            <wp:effectExtent b="0" l="0" r="0" t="0"/>
+            <wp:docPr descr="" title="" id="16" name="Picture"/>
+            <a:graphic>
+              <a:graphicData uri="http://schemas.openxmlformats.org/drawingml/2006/picture">
+                <pic:pic>
+                  <pic:nvPicPr>
+                    <pic:cNvPr descr="figures/fig1_four_quadrant.pdf" id="17" name="Picture"/>
+                    <pic:cNvPicPr>
+                      <a:picLocks noChangeArrowheads="1" noChangeAspect="1"/>
+                    </pic:cNvPicPr>
+                  </pic:nvPicPr>
+                  <pic:blipFill>
+                    <a:blip r:embed="rId15"/>
+                    <a:stretch>
+                      <a:fillRect/>
+                    </a:stretch>
+                  </pic:blipFill>
+                  <pic:spPr bwMode="auto">
+                    <a:xfrm>
+                      <a:off x="0" y="0"/>
+                      <a:ext cx="4000500" cy="3944604"/>
+                    </a:xfrm>
+                    <a:prstGeom prst="rect">
+                      <a:avLst/>
+                    </a:prstGeom>
+                    <a:noFill/>
+                    <a:ln w="9525">
+                      <a:noFill/>
+                      <a:headEnd/>
+                      <a:tailEnd/>
+                    </a:ln>
+                  </pic:spPr>
+                </pic:pic>
+              </a:graphicData>
+            </a:graphic>
+          </wp:inline>
+        </w:drawing>
+      </w:r>
+    </w:p>
+    <w:p>
+      <w:pPr>
+        <w:pStyle w:val="ImageCaption"/>
+      </w:pPr>
+      <w:r>
+        <w:t xml:space="preserve">The Four Motivational Quadra derived from crossing Self/Other orientation with Explore/Exploit behavioral mode. Each quadrant represents a distinct free-energy minimization target:</w:t>
+      </w:r>
+      <w:r>
+        <w:t xml:space="preserve"> </w:t>
+      </w:r>
+      <w:r>
+        <w:rPr>
+          <w:i/>
+          <w:iCs/>
+        </w:rPr>
+        <w:t xml:space="preserve">Seeking</w:t>
+      </w:r>
+      <w:r>
+        <w:t xml:space="preserve"> </w:t>
+      </w:r>
+      <w:r>
+        <w:t xml:space="preserve">(Self</w:t>
+      </w:r>
+      <w:r>
+        <w:t xml:space="preserve"> </w:t>
+      </w:r>
+      <m:oMath>
+        <m:r>
+          <m:rPr>
+            <m:sty m:val="p"/>
+          </m:rPr>
+          <m:t>×</m:t>
+        </m:r>
+      </m:oMath>
+      <w:r>
+        <w:t xml:space="preserve"> </w:t>
+      </w:r>
+      <w:r>
+        <w:t xml:space="preserve">Explore) involves fantasy development and internal elaboration;</w:t>
+      </w:r>
+      <w:r>
+        <w:t xml:space="preserve"> </w:t>
+      </w:r>
+      <w:r>
+        <w:rPr>
+          <w:i/>
+          <w:iCs/>
+        </w:rPr>
+        <w:t xml:space="preserve">Conferring</w:t>
+      </w:r>
+      <w:r>
+        <w:t xml:space="preserve"> </w:t>
+      </w:r>
+      <w:r>
+        <w:t xml:space="preserve">(Other</w:t>
+      </w:r>
+      <w:r>
+        <w:t xml:space="preserve"> </w:t>
+      </w:r>
+      <m:oMath>
+        <m:r>
+          <m:rPr>
+            <m:sty m:val="p"/>
+          </m:rPr>
+          <m:t>×</m:t>
+        </m:r>
+      </m:oMath>
+      <w:r>
+        <w:t xml:space="preserve"> </w:t>
+      </w:r>
+      <w:r>
+        <w:t xml:space="preserve">Explore) involves surveillance and information gathering;</w:t>
+      </w:r>
+      <w:r>
+        <w:t xml:space="preserve"> </w:t>
+      </w:r>
+      <w:r>
+        <w:rPr>
+          <w:i/>
+          <w:iCs/>
+        </w:rPr>
+        <w:t xml:space="preserve">Revising</w:t>
+      </w:r>
+      <w:r>
+        <w:t xml:space="preserve"> </w:t>
+      </w:r>
+      <w:r>
+        <w:t xml:space="preserve">(Self</w:t>
+      </w:r>
+      <w:r>
+        <w:t xml:space="preserve"> </w:t>
+      </w:r>
+      <m:oMath>
+        <m:r>
+          <m:rPr>
+            <m:sty m:val="p"/>
+          </m:rPr>
+          <m:t>×</m:t>
+        </m:r>
+      </m:oMath>
+      <w:r>
+        <w:t xml:space="preserve"> </w:t>
+      </w:r>
+      <w:r>
+        <w:t xml:space="preserve">Exploit) involves ritualization and pattern consolidation;</w:t>
+      </w:r>
+      <w:r>
+        <w:t xml:space="preserve"> </w:t>
+      </w:r>
+      <w:r>
+        <w:rPr>
+          <w:i/>
+          <w:iCs/>
+        </w:rPr>
+        <w:t xml:space="preserve">Directing</w:t>
+      </w:r>
+      <w:r>
+        <w:t xml:space="preserve"> </w:t>
+      </w:r>
+      <w:r>
+        <w:t xml:space="preserve">(Other</w:t>
+      </w:r>
+      <w:r>
+        <w:t xml:space="preserve"> </w:t>
+      </w:r>
+      <m:oMath>
+        <m:r>
+          <m:rPr>
+            <m:sty m:val="p"/>
+          </m:rPr>
+          <m:t>×</m:t>
+        </m:r>
+      </m:oMath>
+      <w:r>
+        <w:t xml:space="preserve"> </w:t>
+      </w:r>
+      <w:r>
+        <w:t xml:space="preserve">Exploit) involves action, control, and behavioral execution.</w:t>
+      </w:r>
+    </w:p>
+    <w:bookmarkEnd w:id="18"/>
+    <w:bookmarkStart w:id="19" w:name="tab:quadra"/>
     <w:p>
       <w:pPr>
         <w:pStyle w:val="TableCaption"/>
@@ -1697,9 +1886,9 @@
         </w:tc>
       </w:tr>
     </w:tbl>
-    <w:bookmarkEnd w:id="15"/>
-    <w:bookmarkEnd w:id="16"/>
-    <w:bookmarkStart w:id="17" w:name="Xa9024517190511675f6e3cd91c66363e9a3f165"/>
+    <w:bookmarkEnd w:id="19"/>
+    <w:bookmarkEnd w:id="20"/>
+    <w:bookmarkStart w:id="21" w:name="Xa9024517190511675f6e3cd91c66363e9a3f165"/>
     <w:p>
       <w:pPr>
         <w:pStyle w:val="Heading2"/>
@@ -1902,8 +2091,8 @@
         <w:t xml:space="preserve">These properties ensure that the resulting Markov counts are clean, unbiased, and tractable.</w:t>
       </w:r>
     </w:p>
-    <w:bookmarkEnd w:id="17"/>
-    <w:bookmarkStart w:id="18" w:name="markov-chain-dynamics"/>
+    <w:bookmarkEnd w:id="21"/>
+    <w:bookmarkStart w:id="22" w:name="markov-chain-dynamics"/>
     <w:p>
       <w:pPr>
         <w:pStyle w:val="Heading2"/>
@@ -2363,8 +2552,8 @@
         <w:t xml:space="preserve">“fingerprint.”</w:t>
       </w:r>
     </w:p>
-    <w:bookmarkEnd w:id="18"/>
-    <w:bookmarkStart w:id="19" w:name="X0cfa3895b06cf9acade99d2cf2e741f27099767"/>
+    <w:bookmarkEnd w:id="22"/>
+    <w:bookmarkStart w:id="23" w:name="X0cfa3895b06cf9acade99d2cf2e741f27099767"/>
     <w:p>
       <w:pPr>
         <w:pStyle w:val="Heading2"/>
@@ -2673,8 +2862,8 @@
         <w:t xml:space="preserve">: the same generative patterns manifest repeatedly across different lives, detectable as non-zero transfer entropy between trajectories separated by space and time.</w:t>
       </w:r>
     </w:p>
-    <w:bookmarkEnd w:id="19"/>
-    <w:bookmarkStart w:id="20" w:name="X04ae0f484b4126510966099a8bb2407003223e1"/>
+    <w:bookmarkEnd w:id="23"/>
+    <w:bookmarkStart w:id="24" w:name="X04ae0f484b4126510966099a8bb2407003223e1"/>
     <w:p>
       <w:pPr>
         <w:pStyle w:val="Heading2"/>
@@ -2763,9 +2952,9 @@
         <w:t xml:space="preserve">: Aligning sequences by life phase rather than absolute time for transfer entropy computation</w:t>
       </w:r>
     </w:p>
-    <w:bookmarkEnd w:id="20"/>
-    <w:bookmarkEnd w:id="21"/>
-    <w:bookmarkStart w:id="30" w:name="X220bffe5c6d9f5520ca03412c0bde6b5f0323e1"/>
+    <w:bookmarkEnd w:id="24"/>
+    <w:bookmarkEnd w:id="25"/>
+    <w:bookmarkStart w:id="46" w:name="X220bffe5c6d9f5520ca03412c0bde6b5f0323e1"/>
     <w:p>
       <w:pPr>
         <w:pStyle w:val="Heading1"/>
@@ -2774,7 +2963,7 @@
         <w:t xml:space="preserve">Study 1: Behavioral Classification and Markov Analysis</w:t>
       </w:r>
     </w:p>
-    <w:bookmarkStart w:id="22" w:name="data-source-and-sample"/>
+    <w:bookmarkStart w:id="26" w:name="data-source-and-sample"/>
     <w:p>
       <w:pPr>
         <w:pStyle w:val="Heading2"/>
@@ -3146,8 +3335,8 @@
         </w:tc>
       </w:tr>
     </w:tbl>
-    <w:bookmarkEnd w:id="22"/>
-    <w:bookmarkStart w:id="26" w:name="classification-pipeline"/>
+    <w:bookmarkEnd w:id="26"/>
+    <w:bookmarkStart w:id="30" w:name="classification-pipeline"/>
     <w:p>
       <w:pPr>
         <w:pStyle w:val="Heading2"/>
@@ -3156,7 +3345,7 @@
         <w:t xml:space="preserve">Classification Pipeline</w:t>
       </w:r>
     </w:p>
-    <w:bookmarkStart w:id="23" w:name="lexical-imputation"/>
+    <w:bookmarkStart w:id="27" w:name="lexical-imputation"/>
     <w:p>
       <w:pPr>
         <w:pStyle w:val="Heading3"/>
@@ -3173,8 +3362,8 @@
         <w:t xml:space="preserve">To address variation in how the same event is described across sources, we generated five paraphrases per event using GPT-4o-mini (temperature = 0.7). The centroid embedding of original plus paraphrases provides robust, lexically-invariant representations.</w:t>
       </w:r>
     </w:p>
-    <w:bookmarkEnd w:id="23"/>
-    <w:bookmarkStart w:id="24" w:name="semantic-embedding"/>
+    <w:bookmarkEnd w:id="27"/>
+    <w:bookmarkStart w:id="28" w:name="semantic-embedding"/>
     <w:p>
       <w:pPr>
         <w:pStyle w:val="Heading3"/>
@@ -3191,8 +3380,8 @@
         <w:t xml:space="preserve">Event descriptions were embedded using sentence-transformers (all-MiniLM-L6-v2), yielding 384-dimensional vectors.</w:t>
       </w:r>
     </w:p>
-    <w:bookmarkEnd w:id="24"/>
-    <w:bookmarkStart w:id="25" w:name="state-classification"/>
+    <w:bookmarkEnd w:id="28"/>
+    <w:bookmarkStart w:id="29" w:name="state-classification"/>
     <w:p>
       <w:pPr>
         <w:pStyle w:val="Heading3"/>
@@ -3301,9 +3490,9 @@
         <w:t xml:space="preserve">).</w:t>
       </w:r>
     </w:p>
-    <w:bookmarkEnd w:id="25"/>
-    <w:bookmarkEnd w:id="26"/>
-    <w:bookmarkStart w:id="27" w:name="results-state-distribution"/>
+    <w:bookmarkEnd w:id="29"/>
+    <w:bookmarkEnd w:id="30"/>
+    <w:bookmarkStart w:id="35" w:name="results-state-distribution"/>
     <w:p>
       <w:pPr>
         <w:pStyle w:val="Heading2"/>
@@ -3618,8 +3807,65 @@
         <w:t xml:space="preserve">: Directing dominance (38.2%) is expected given that documented events in serial offender histories disproportionately capture offense-related behaviors. The substantial Seeking (24.1%) and Conferring (19.8%) components capture fantasy development and victim surveillance phases.</w:t>
       </w:r>
     </w:p>
-    <w:bookmarkEnd w:id="27"/>
-    <w:bookmarkStart w:id="28" w:name="results-transition-structure"/>
+    <w:bookmarkStart w:id="34" w:name="fig:stationary"/>
+    <w:p>
+      <w:pPr>
+        <w:pStyle w:val="CaptionedFigure"/>
+      </w:pPr>
+      <w:r>
+        <w:drawing>
+          <wp:inline>
+            <wp:extent cx="3467100" cy="2456447"/>
+            <wp:effectExtent b="0" l="0" r="0" t="0"/>
+            <wp:docPr descr="" title="" id="32" name="Picture"/>
+            <a:graphic>
+              <a:graphicData uri="http://schemas.openxmlformats.org/drawingml/2006/picture">
+                <pic:pic>
+                  <pic:nvPicPr>
+                    <pic:cNvPr descr="figures/fig3_stationary_distribution.pdf" id="33" name="Picture"/>
+                    <pic:cNvPicPr>
+                      <a:picLocks noChangeArrowheads="1" noChangeAspect="1"/>
+                    </pic:cNvPicPr>
+                  </pic:nvPicPr>
+                  <pic:blipFill>
+                    <a:blip r:embed="rId31"/>
+                    <a:stretch>
+                      <a:fillRect/>
+                    </a:stretch>
+                  </pic:blipFill>
+                  <pic:spPr bwMode="auto">
+                    <a:xfrm>
+                      <a:off x="0" y="0"/>
+                      <a:ext cx="3467100" cy="2456447"/>
+                    </a:xfrm>
+                    <a:prstGeom prst="rect">
+                      <a:avLst/>
+                    </a:prstGeom>
+                    <a:noFill/>
+                    <a:ln w="9525">
+                      <a:noFill/>
+                      <a:headEnd/>
+                      <a:tailEnd/>
+                    </a:ln>
+                  </pic:spPr>
+                </pic:pic>
+              </a:graphicData>
+            </a:graphic>
+          </wp:inline>
+        </w:drawing>
+      </w:r>
+    </w:p>
+    <w:p>
+      <w:pPr>
+        <w:pStyle w:val="ImageCaption"/>
+      </w:pPr>
+      <w:r>
+        <w:t xml:space="preserve">Stationary distribution showing long-term state occupancy probabilities. The dashed line indicates the uniform distribution (0.25). Seeking and Directing show slightly elevated occupancy, reflecting their role as attractor states in the motivational dynamics.</w:t>
+      </w:r>
+    </w:p>
+    <w:bookmarkEnd w:id="34"/>
+    <w:bookmarkEnd w:id="35"/>
+    <w:bookmarkStart w:id="40" w:name="results-transition-structure"/>
     <w:p>
       <w:pPr>
         <w:pStyle w:val="Heading2"/>
@@ -4109,8 +4355,119 @@
         <w:t xml:space="preserve">pathway—the moment when internal urges translate into external violence. This transition becomes a primary target for intervention.</w:t>
       </w:r>
     </w:p>
-    <w:bookmarkEnd w:id="28"/>
-    <w:bookmarkStart w:id="29" w:name="results-individual-variation"/>
+    <w:bookmarkStart w:id="39" w:name="fig:transition"/>
+    <w:p>
+      <w:pPr>
+        <w:pStyle w:val="CaptionedFigure"/>
+      </w:pPr>
+      <w:r>
+        <w:drawing>
+          <wp:inline>
+            <wp:extent cx="3733800" cy="3226740"/>
+            <wp:effectExtent b="0" l="0" r="0" t="0"/>
+            <wp:docPr descr="" title="" id="37" name="Picture"/>
+            <a:graphic>
+              <a:graphicData uri="http://schemas.openxmlformats.org/drawingml/2006/picture">
+                <pic:pic>
+                  <pic:nvPicPr>
+                    <pic:cNvPr descr="figures/fig2_transition_matrix.pdf" id="38" name="Picture"/>
+                    <pic:cNvPicPr>
+                      <a:picLocks noChangeArrowheads="1" noChangeAspect="1"/>
+                    </pic:cNvPicPr>
+                  </pic:nvPicPr>
+                  <pic:blipFill>
+                    <a:blip r:embed="rId36"/>
+                    <a:stretch>
+                      <a:fillRect/>
+                    </a:stretch>
+                  </pic:blipFill>
+                  <pic:spPr bwMode="auto">
+                    <a:xfrm>
+                      <a:off x="0" y="0"/>
+                      <a:ext cx="3733800" cy="3226740"/>
+                    </a:xfrm>
+                    <a:prstGeom prst="rect">
+                      <a:avLst/>
+                    </a:prstGeom>
+                    <a:noFill/>
+                    <a:ln w="9525">
+                      <a:noFill/>
+                      <a:headEnd/>
+                      <a:tailEnd/>
+                    </a:ln>
+                  </pic:spPr>
+                </pic:pic>
+              </a:graphicData>
+            </a:graphic>
+          </wp:inline>
+        </w:drawing>
+      </w:r>
+    </w:p>
+    <w:p>
+      <w:pPr>
+        <w:pStyle w:val="ImageCaption"/>
+      </w:pPr>
+      <w:r>
+        <w:t xml:space="preserve">Aggregate transition matrix showing state-to-state transition probabilities (</w:t>
+      </w:r>
+      <m:oMath>
+        <m:r>
+          <m:t>n</m:t>
+        </m:r>
+        <m:r>
+          <m:rPr>
+            <m:sty m:val="p"/>
+          </m:rPr>
+          <m:t>=</m:t>
+        </m:r>
+        <m:r>
+          <m:t>26</m:t>
+        </m:r>
+      </m:oMath>
+      <w:r>
+        <w:t xml:space="preserve"> </w:t>
+      </w:r>
+      <w:r>
+        <w:t xml:space="preserve">individuals, 1,246 events). Darker cells indicate higher transition probabilities. The Directing</w:t>
+      </w:r>
+      <m:oMath>
+        <m:r>
+          <m:rPr>
+            <m:sty m:val="p"/>
+          </m:rPr>
+          <m:t>→</m:t>
+        </m:r>
+      </m:oMath>
+      <w:r>
+        <w:t xml:space="preserve">Directing self-loop (0.42) reflects the self-reinforcing nature of violent behavior. The Seeking</w:t>
+      </w:r>
+      <m:oMath>
+        <m:r>
+          <m:rPr>
+            <m:sty m:val="p"/>
+          </m:rPr>
+          <m:t>→</m:t>
+        </m:r>
+      </m:oMath>
+      <w:r>
+        <w:t xml:space="preserve">Directing transition (0.18) represents the critical</w:t>
+      </w:r>
+      <w:r>
+        <w:t xml:space="preserve"> </w:t>
+      </w:r>
+      <w:r>
+        <w:t xml:space="preserve">“fantasy-to-action”</w:t>
+      </w:r>
+      <w:r>
+        <w:t xml:space="preserve"> </w:t>
+      </w:r>
+      <w:r>
+        <w:t xml:space="preserve">escalation pathway.</w:t>
+      </w:r>
+    </w:p>
+    <w:bookmarkEnd w:id="39"/>
+    <w:bookmarkEnd w:id="40"/>
+    <w:bookmarkStart w:id="45" w:name="results-individual-variation"/>
     <w:p>
       <w:pPr>
         <w:pStyle w:val="Heading2"/>
@@ -4160,17 +4517,97 @@
         <w:t xml:space="preserve">Entropy (behavioral complexity) ranges from 1.12 to 1.96 bits</w:t>
       </w:r>
     </w:p>
-    <w:p>
-      <w:pPr>
-        <w:pStyle w:val="FirstParagraph"/>
+    <w:bookmarkStart w:id="44" w:name="fig:trajectory"/>
+    <w:p>
+      <w:pPr>
+        <w:pStyle w:val="CaptionedFigure"/>
+      </w:pPr>
+      <w:r>
+        <w:drawing>
+          <wp:inline>
+            <wp:extent cx="5067300" cy="1649542"/>
+            <wp:effectExtent b="0" l="0" r="0" t="0"/>
+            <wp:docPr descr="" title="" id="42" name="Picture"/>
+            <a:graphic>
+              <a:graphicData uri="http://schemas.openxmlformats.org/drawingml/2006/picture">
+                <pic:pic>
+                  <pic:nvPicPr>
+                    <pic:cNvPr descr="figures/fig5_example_trajectory.pdf" id="43" name="Picture"/>
+                    <pic:cNvPicPr>
+                      <a:picLocks noChangeArrowheads="1" noChangeAspect="1"/>
+                    </pic:cNvPicPr>
+                  </pic:nvPicPr>
+                  <pic:blipFill>
+                    <a:blip r:embed="rId41"/>
+                    <a:stretch>
+                      <a:fillRect/>
+                    </a:stretch>
+                  </pic:blipFill>
+                  <pic:spPr bwMode="auto">
+                    <a:xfrm>
+                      <a:off x="0" y="0"/>
+                      <a:ext cx="5067300" cy="1649542"/>
+                    </a:xfrm>
+                    <a:prstGeom prst="rect">
+                      <a:avLst/>
+                    </a:prstGeom>
+                    <a:noFill/>
+                    <a:ln w="9525">
+                      <a:noFill/>
+                      <a:headEnd/>
+                      <a:tailEnd/>
+                    </a:ln>
+                  </pic:spPr>
+                </pic:pic>
+              </a:graphicData>
+            </a:graphic>
+          </wp:inline>
+        </w:drawing>
+      </w:r>
+    </w:p>
+    <w:p>
+      <w:pPr>
+        <w:pStyle w:val="ImageCaption"/>
+      </w:pPr>
+      <w:r>
+        <w:t xml:space="preserve">Example behavioral trajectory showing state transitions over chronologically ordered life events. The red arrow indicates a critical Seeking</w:t>
+      </w:r>
+      <m:oMath>
+        <m:r>
+          <m:rPr>
+            <m:sty m:val="p"/>
+          </m:rPr>
+          <m:t>→</m:t>
+        </m:r>
+      </m:oMath>
+      <w:r>
+        <w:t xml:space="preserve">Directing transition—the</w:t>
+      </w:r>
+      <w:r>
+        <w:t xml:space="preserve"> </w:t>
+      </w:r>
+      <w:r>
+        <w:t xml:space="preserve">“fantasy-to-action”</w:t>
+      </w:r>
+      <w:r>
+        <w:t xml:space="preserve"> </w:t>
+      </w:r>
+      <w:r>
+        <w:t xml:space="preserve">escalation that represents a primary intervention target. Note the oscillation between Seeking and Conferring states before escalation, characteristic of pre-offense behavioral patterns.</w:t>
+      </w:r>
+    </w:p>
+    <w:bookmarkEnd w:id="44"/>
+    <w:p>
+      <w:pPr>
+        <w:pStyle w:val="BodyText"/>
       </w:pPr>
       <w:r>
         <w:t xml:space="preserve">This variation motivates the hierarchical classification system developed in Study 3.</w:t>
       </w:r>
     </w:p>
-    <w:bookmarkEnd w:id="29"/>
-    <w:bookmarkEnd w:id="30"/>
-    <w:bookmarkStart w:id="42" w:name="X7e2253225186a592d9d1e15c17db019b8ddfd56"/>
+    <w:bookmarkEnd w:id="45"/>
+    <w:bookmarkEnd w:id="46"/>
+    <w:bookmarkStart w:id="62" w:name="X7e2253225186a592d9d1e15c17db019b8ddfd56"/>
     <w:p>
       <w:pPr>
         <w:pStyle w:val="Heading1"/>
@@ -4179,7 +4616,7 @@
         <w:t xml:space="preserve">Study 2: Archetypal Discovery via Transfer Entropy</w:t>
       </w:r>
     </w:p>
-    <w:bookmarkStart w:id="34" w:name="rationale-archetypal-reincarnation"/>
+    <w:bookmarkStart w:id="50" w:name="rationale-archetypal-reincarnation"/>
     <w:p>
       <w:pPr>
         <w:pStyle w:val="Heading2"/>
@@ -4209,7 +4646,7 @@
         <w:t xml:space="preserve">—the recurrence of hierarchical behavioral patterns across human lifetimes.</w:t>
       </w:r>
     </w:p>
-    <w:bookmarkStart w:id="31" w:name="X88e7ec3632852519d080765d8b4258c8526269b"/>
+    <w:bookmarkStart w:id="47" w:name="X88e7ec3632852519d080765d8b4258c8526269b"/>
     <w:p>
       <w:pPr>
         <w:pStyle w:val="Heading3"/>
@@ -4577,8 +5014,8 @@
         <w:t xml:space="preserve">) provides—the mathematical signature of relational influence.</w:t>
       </w:r>
     </w:p>
-    <w:bookmarkEnd w:id="31"/>
-    <w:bookmarkStart w:id="32" w:name="Xe9fa4e5f8fa1752510753230f6d1bc8fc31234c"/>
+    <w:bookmarkEnd w:id="47"/>
+    <w:bookmarkStart w:id="48" w:name="Xe9fa4e5f8fa1752510753230f6d1bc8fc31234c"/>
     <w:p>
       <w:pPr>
         <w:pStyle w:val="Heading3"/>
@@ -4729,8 +5166,8 @@
         <w:t xml:space="preserve">—the same experiential template—were influencing behavior across lifetimes. This is not mysticism but mathematics: the same mechanism that transmits attachment patterns from parent to child also explains why unrelated individuals across different eras exhibit predictable behavioral similarities.</w:t>
       </w:r>
     </w:p>
-    <w:bookmarkEnd w:id="32"/>
-    <w:bookmarkStart w:id="33" w:name="the-four-states-as-attachment-dynamics"/>
+    <w:bookmarkEnd w:id="48"/>
+    <w:bookmarkStart w:id="49" w:name="the-four-states-as-attachment-dynamics"/>
     <w:p>
       <w:pPr>
         <w:pStyle w:val="Heading3"/>
@@ -4884,9 +5321,9 @@
         <w:t xml:space="preserve">reveals the hierarchical structure of archetypal relationships (the topology of how templates propagate).</w:t>
       </w:r>
     </w:p>
-    <w:bookmarkEnd w:id="33"/>
-    <w:bookmarkEnd w:id="34"/>
-    <w:bookmarkStart w:id="38" w:name="methods"/>
+    <w:bookmarkEnd w:id="49"/>
+    <w:bookmarkEnd w:id="50"/>
+    <w:bookmarkStart w:id="54" w:name="methods"/>
     <w:p>
       <w:pPr>
         <w:pStyle w:val="Heading2"/>
@@ -4895,7 +5332,7 @@
         <w:t xml:space="preserve">Methods</w:t>
       </w:r>
     </w:p>
-    <w:bookmarkStart w:id="35" w:name="pairwise-transfer-entropy"/>
+    <w:bookmarkStart w:id="51" w:name="pairwise-transfer-entropy"/>
     <w:p>
       <w:pPr>
         <w:pStyle w:val="Heading3"/>
@@ -5326,8 +5763,8 @@
         <w:t xml:space="preserve">rather than absolute time.</w:t>
       </w:r>
     </w:p>
-    <w:bookmarkEnd w:id="35"/>
-    <w:bookmarkStart w:id="36" w:name="network-construction"/>
+    <w:bookmarkEnd w:id="51"/>
+    <w:bookmarkStart w:id="52" w:name="network-construction"/>
     <w:p>
       <w:pPr>
         <w:pStyle w:val="Heading3"/>
@@ -5367,8 +5804,8 @@
         <w:t xml:space="preserve">TE matrix was thresholded at the 85th percentile of non-zero values to construct a directed graph where nodes are individuals and edges represent high predictive relationships.</w:t>
       </w:r>
     </w:p>
-    <w:bookmarkEnd w:id="36"/>
-    <w:bookmarkStart w:id="37" w:name="role-assignment"/>
+    <w:bookmarkEnd w:id="52"/>
+    <w:bookmarkStart w:id="53" w:name="role-assignment"/>
     <w:p>
       <w:pPr>
         <w:pStyle w:val="Heading3"/>
@@ -5572,9 +6009,9 @@
         </m:r>
       </m:oMath>
     </w:p>
-    <w:bookmarkEnd w:id="37"/>
-    <w:bookmarkEnd w:id="38"/>
-    <w:bookmarkStart w:id="39" w:name="results-network-structure"/>
+    <w:bookmarkEnd w:id="53"/>
+    <w:bookmarkEnd w:id="54"/>
+    <w:bookmarkStart w:id="59" w:name="results-network-structure"/>
     <w:p>
       <w:pPr>
         <w:pStyle w:val="Heading2"/>
@@ -5765,8 +6202,113 @@
         <w:t xml:space="preserve">The permutation test confirms that the network structure is significantly non-random—behavioral sequences contain genuine shared patterns not attributable to state frequency alone.</w:t>
       </w:r>
     </w:p>
-    <w:bookmarkEnd w:id="39"/>
-    <w:bookmarkStart w:id="40" w:name="results-archetypal-roles"/>
+    <w:bookmarkStart w:id="58" w:name="fig:network"/>
+    <w:p>
+      <w:pPr>
+        <w:pStyle w:val="CaptionedFigure"/>
+      </w:pPr>
+      <w:r>
+        <w:drawing>
+          <wp:inline>
+            <wp:extent cx="4533900" cy="3614348"/>
+            <wp:effectExtent b="0" l="0" r="0" t="0"/>
+            <wp:docPr descr="" title="" id="56" name="Picture"/>
+            <a:graphic>
+              <a:graphicData uri="http://schemas.openxmlformats.org/drawingml/2006/picture">
+                <pic:pic>
+                  <pic:nvPicPr>
+                    <pic:cNvPr descr="figures/fig4_te_network.pdf" id="57" name="Picture"/>
+                    <pic:cNvPicPr>
+                      <a:picLocks noChangeArrowheads="1" noChangeAspect="1"/>
+                    </pic:cNvPicPr>
+                  </pic:nvPicPr>
+                  <pic:blipFill>
+                    <a:blip r:embed="rId55"/>
+                    <a:stretch>
+                      <a:fillRect/>
+                    </a:stretch>
+                  </pic:blipFill>
+                  <pic:spPr bwMode="auto">
+                    <a:xfrm>
+                      <a:off x="0" y="0"/>
+                      <a:ext cx="4533900" cy="3614348"/>
+                    </a:xfrm>
+                    <a:prstGeom prst="rect">
+                      <a:avLst/>
+                    </a:prstGeom>
+                    <a:noFill/>
+                    <a:ln w="9525">
+                      <a:noFill/>
+                      <a:headEnd/>
+                      <a:tailEnd/>
+                    </a:ln>
+                  </pic:spPr>
+                </pic:pic>
+              </a:graphicData>
+            </a:graphic>
+          </wp:inline>
+        </w:drawing>
+      </w:r>
+    </w:p>
+    <w:p>
+      <w:pPr>
+        <w:pStyle w:val="ImageCaption"/>
+      </w:pPr>
+      <w:r>
+        <w:t xml:space="preserve">Transfer entropy network showing archetypal relationships between individuals. Nodes represent individuals; edges indicate significant predictive relationships (TE above 85th percentile threshold).</w:t>
+      </w:r>
+      <w:r>
+        <w:t xml:space="preserve"> </w:t>
+      </w:r>
+      <w:r>
+        <w:rPr>
+          <w:b/>
+          <w:bCs/>
+        </w:rPr>
+        <w:t xml:space="preserve">Sources</w:t>
+      </w:r>
+      <w:r>
+        <w:t xml:space="preserve"> </w:t>
+      </w:r>
+      <w:r>
+        <w:t xml:space="preserve">(red, n=3) are archetypal exemplars whose patterns predict others.</w:t>
+      </w:r>
+      <w:r>
+        <w:t xml:space="preserve"> </w:t>
+      </w:r>
+      <w:r>
+        <w:rPr>
+          <w:b/>
+          <w:bCs/>
+        </w:rPr>
+        <w:t xml:space="preserve">Sinks</w:t>
+      </w:r>
+      <w:r>
+        <w:t xml:space="preserve"> </w:t>
+      </w:r>
+      <w:r>
+        <w:t xml:space="preserve">(teal, n=3) are composite cases predicted by multiple archetypes.</w:t>
+      </w:r>
+      <w:r>
+        <w:t xml:space="preserve"> </w:t>
+      </w:r>
+      <w:r>
+        <w:rPr>
+          <w:b/>
+          <w:bCs/>
+        </w:rPr>
+        <w:t xml:space="preserve">Hubs</w:t>
+      </w:r>
+      <w:r>
+        <w:t xml:space="preserve"> </w:t>
+      </w:r>
+      <w:r>
+        <w:t xml:space="preserve">(yellow, n=4) bridge different archetypal clusters. The network structure quantifies how behavioral patterns propagate across lifetimes via shared generative structure.</w:t>
+      </w:r>
+    </w:p>
+    <w:bookmarkEnd w:id="58"/>
+    <w:bookmarkEnd w:id="59"/>
+    <w:bookmarkStart w:id="60" w:name="results-archetypal-roles"/>
     <w:p>
       <w:pPr>
         <w:pStyle w:val="Heading2"/>
@@ -6242,8 +6784,8 @@
         <w:t xml:space="preserve">(Sources) while others represent complex mixtures (Sinks).</w:t>
       </w:r>
     </w:p>
-    <w:bookmarkEnd w:id="40"/>
-    <w:bookmarkStart w:id="41" w:name="results-archetypal-lineages"/>
+    <w:bookmarkEnd w:id="60"/>
+    <w:bookmarkStart w:id="61" w:name="results-archetypal-lineages"/>
     <w:p>
       <w:pPr>
         <w:pStyle w:val="Heading2"/>
@@ -6269,9 +6811,9 @@
         <w:t xml:space="preserve">—chains of sequential high-TE relationships representing coherent archetypal threads through the network. The longest lineage (6 individuals) traces a gradient from fantasy-driven to action-dominant patterns.</w:t>
       </w:r>
     </w:p>
-    <w:bookmarkEnd w:id="41"/>
-    <w:bookmarkEnd w:id="42"/>
-    <w:bookmarkStart w:id="48" w:name="Xa2c6fe5d92f18ec6df78c2c18c06006ea65b6d4"/>
+    <w:bookmarkEnd w:id="61"/>
+    <w:bookmarkEnd w:id="62"/>
+    <w:bookmarkStart w:id="72" w:name="Xa2c6fe5d92f18ec6df78c2c18c06006ea65b6d4"/>
     <w:p>
       <w:pPr>
         <w:pStyle w:val="Heading1"/>
@@ -6280,7 +6822,7 @@
         <w:t xml:space="preserve">Study 3: Hierarchical Classification System</w:t>
       </w:r>
     </w:p>
-    <w:bookmarkStart w:id="43" w:name="rationale"/>
+    <w:bookmarkStart w:id="63" w:name="rationale"/>
     <w:p>
       <w:pPr>
         <w:pStyle w:val="Heading2"/>
@@ -6333,8 +6875,8 @@
         <w:t xml:space="preserve">: Subtypes within each primary type based on Computational Psychodynamics principles</w:t>
       </w:r>
     </w:p>
-    <w:bookmarkEnd w:id="43"/>
-    <w:bookmarkStart w:id="46" w:name="methods-1"/>
+    <w:bookmarkEnd w:id="63"/>
+    <w:bookmarkStart w:id="66" w:name="methods-1"/>
     <w:p>
       <w:pPr>
         <w:pStyle w:val="Heading2"/>
@@ -6343,7 +6885,7 @@
         <w:t xml:space="preserve">Methods</w:t>
       </w:r>
     </w:p>
-    <w:bookmarkStart w:id="44" w:name="level-1-primary-types"/>
+    <w:bookmarkStart w:id="64" w:name="level-1-primary-types"/>
     <w:p>
       <w:pPr>
         <w:pStyle w:val="Heading3"/>
@@ -6460,8 +7002,8 @@
         <w:t xml:space="preserve">: Higher Directing, lower entropy, state-dominant</w:t>
       </w:r>
     </w:p>
-    <w:bookmarkEnd w:id="44"/>
-    <w:bookmarkStart w:id="45" w:name="level-2-subtypes"/>
+    <w:bookmarkEnd w:id="64"/>
+    <w:bookmarkStart w:id="65" w:name="level-2-subtypes"/>
     <w:p>
       <w:pPr>
         <w:pStyle w:val="Heading3"/>
@@ -7046,9 +7588,9 @@
         </w:tc>
       </w:tr>
     </w:tbl>
-    <w:bookmarkEnd w:id="45"/>
-    <w:bookmarkEnd w:id="46"/>
-    <w:bookmarkStart w:id="47" w:name="results"/>
+    <w:bookmarkEnd w:id="65"/>
+    <w:bookmarkEnd w:id="66"/>
+    <w:bookmarkStart w:id="71" w:name="results"/>
     <w:p>
       <w:pPr>
         <w:pStyle w:val="Heading2"/>
@@ -7658,9 +8200,98 @@
         <w:t xml:space="preserve">“very accurate.”</w:t>
       </w:r>
     </w:p>
-    <w:bookmarkEnd w:id="47"/>
-    <w:bookmarkEnd w:id="48"/>
-    <w:bookmarkStart w:id="62" w:name="X941daa5f843d1da72410a11409b09a9b7cee03a"/>
+    <w:bookmarkStart w:id="70" w:name="fig:hierarchy"/>
+    <w:p>
+      <w:pPr>
+        <w:pStyle w:val="CaptionedFigure"/>
+      </w:pPr>
+      <w:r>
+        <w:drawing>
+          <wp:inline>
+            <wp:extent cx="4800600" cy="2853314"/>
+            <wp:effectExtent b="0" l="0" r="0" t="0"/>
+            <wp:docPr descr="" title="" id="68" name="Picture"/>
+            <a:graphic>
+              <a:graphicData uri="http://schemas.openxmlformats.org/drawingml/2006/picture">
+                <pic:pic>
+                  <pic:nvPicPr>
+                    <pic:cNvPr descr="figures/fig6_hierarchical_tree.pdf" id="69" name="Picture"/>
+                    <pic:cNvPicPr>
+                      <a:picLocks noChangeArrowheads="1" noChangeAspect="1"/>
+                    </pic:cNvPicPr>
+                  </pic:nvPicPr>
+                  <pic:blipFill>
+                    <a:blip r:embed="rId67"/>
+                    <a:stretch>
+                      <a:fillRect/>
+                    </a:stretch>
+                  </pic:blipFill>
+                  <pic:spPr bwMode="auto">
+                    <a:xfrm>
+                      <a:off x="0" y="0"/>
+                      <a:ext cx="4800600" cy="2853314"/>
+                    </a:xfrm>
+                    <a:prstGeom prst="rect">
+                      <a:avLst/>
+                    </a:prstGeom>
+                    <a:noFill/>
+                    <a:ln w="9525">
+                      <a:noFill/>
+                      <a:headEnd/>
+                      <a:tailEnd/>
+                    </a:ln>
+                  </pic:spPr>
+                </pic:pic>
+              </a:graphicData>
+            </a:graphic>
+          </wp:inline>
+        </w:drawing>
+      </w:r>
+    </w:p>
+    <w:p>
+      <w:pPr>
+        <w:pStyle w:val="ImageCaption"/>
+      </w:pPr>
+      <w:r>
+        <w:t xml:space="preserve">Hierarchical classification system showing the two-level typology.</w:t>
+      </w:r>
+      <w:r>
+        <w:t xml:space="preserve"> </w:t>
+      </w:r>
+      <w:r>
+        <w:rPr>
+          <w:b/>
+          <w:bCs/>
+        </w:rPr>
+        <w:t xml:space="preserve">Level 1</w:t>
+      </w:r>
+      <w:r>
+        <w:t xml:space="preserve"> </w:t>
+      </w:r>
+      <w:r>
+        <w:t xml:space="preserve">distinguishes COMPLEX (11.5%) from FOCUSED (88.5%) types based on entropy and state distribution.</w:t>
+      </w:r>
+      <w:r>
+        <w:t xml:space="preserve"> </w:t>
+      </w:r>
+      <w:r>
+        <w:rPr>
+          <w:b/>
+          <w:bCs/>
+        </w:rPr>
+        <w:t xml:space="preserve">Level 2</w:t>
+      </w:r>
+      <w:r>
+        <w:t xml:space="preserve"> </w:t>
+      </w:r>
+      <w:r>
+        <w:t xml:space="preserve">assigns theory-driven subtypes within each primary type. Classification criteria are shown in the lower left. This system preserves individual variation while providing clinically actionable categories.</w:t>
+      </w:r>
+    </w:p>
+    <w:bookmarkEnd w:id="70"/>
+    <w:bookmarkEnd w:id="71"/>
+    <w:bookmarkEnd w:id="72"/>
+    <w:bookmarkStart w:id="90" w:name="X941daa5f843d1da72410a11409b09a9b7cee03a"/>
     <w:p>
       <w:pPr>
         <w:pStyle w:val="Heading1"/>
@@ -7669,7 +8300,7 @@
         <w:t xml:space="preserve">Study 4: Causal Modeling and Intervention Optimization</w:t>
       </w:r>
     </w:p>
-    <w:bookmarkStart w:id="49" w:name="from-description-to-prescription-1"/>
+    <w:bookmarkStart w:id="73" w:name="from-description-to-prescription-1"/>
     <w:p>
       <w:pPr>
         <w:pStyle w:val="Heading2"/>
@@ -7692,8 +8323,8 @@
         <w:t xml:space="preserve">.</w:t>
       </w:r>
     </w:p>
-    <w:bookmarkEnd w:id="49"/>
-    <w:bookmarkStart w:id="52" w:name="structural-causal-model"/>
+    <w:bookmarkEnd w:id="73"/>
+    <w:bookmarkStart w:id="76" w:name="structural-causal-model"/>
     <w:p>
       <w:pPr>
         <w:pStyle w:val="Heading2"/>
@@ -7702,7 +8333,7 @@
         <w:t xml:space="preserve">Structural Causal Model</w:t>
       </w:r>
     </w:p>
-    <w:bookmarkStart w:id="50" w:name="graph-structure"/>
+    <w:bookmarkStart w:id="74" w:name="graph-structure"/>
     <w:p>
       <w:pPr>
         <w:pStyle w:val="Heading3"/>
@@ -7783,8 +8414,8 @@
         <w:t xml:space="preserve">: Terminal states (e.g., reached_Directing, harm_occurred)</w:t>
       </w:r>
     </w:p>
-    <w:bookmarkEnd w:id="50"/>
-    <w:bookmarkStart w:id="51" w:name="do-calculus-implementation"/>
+    <w:bookmarkEnd w:id="74"/>
+    <w:bookmarkStart w:id="75" w:name="do-calculus-implementation"/>
     <w:p>
       <w:pPr>
         <w:pStyle w:val="Heading3"/>
@@ -7990,9 +8621,9 @@
         <w:t xml:space="preserve">?”</w:t>
       </w:r>
     </w:p>
-    <w:bookmarkEnd w:id="51"/>
-    <w:bookmarkEnd w:id="52"/>
-    <w:bookmarkStart w:id="53" w:name="intervention-protocol-library"/>
+    <w:bookmarkEnd w:id="75"/>
+    <w:bookmarkEnd w:id="76"/>
+    <w:bookmarkStart w:id="77" w:name="intervention-protocol-library"/>
     <w:p>
       <w:pPr>
         <w:pStyle w:val="Heading2"/>
@@ -8457,8 +9088,8 @@
         <w:t xml:space="preserve">Theoretical basis and mechanism of action</w:t>
       </w:r>
     </w:p>
-    <w:bookmarkEnd w:id="53"/>
-    <w:bookmarkStart w:id="54" w:name="critical-transition-analysis"/>
+    <w:bookmarkEnd w:id="77"/>
+    <w:bookmarkStart w:id="78" w:name="critical-transition-analysis"/>
     <w:p>
       <w:pPr>
         <w:pStyle w:val="Heading2"/>
@@ -8797,8 +9428,8 @@
         <w:t xml:space="preserve">pathway—the critical moment when internal urges translate into external violence.</w:t>
       </w:r>
     </w:p>
-    <w:bookmarkEnd w:id="54"/>
-    <w:bookmarkStart w:id="55" w:name="tipping-point-analysis"/>
+    <w:bookmarkEnd w:id="78"/>
+    <w:bookmarkStart w:id="83" w:name="tipping-point-analysis"/>
     <w:p>
       <w:pPr>
         <w:pStyle w:val="Heading2"/>
@@ -8881,8 +9512,116 @@
         <w:t xml:space="preserve">Earlier tipping points associated with higher Seeking proportion and faster escalation</w:t>
       </w:r>
     </w:p>
-    <w:bookmarkEnd w:id="55"/>
-    <w:bookmarkStart w:id="58" w:name="counterfactual-simulation"/>
+    <w:bookmarkStart w:id="82" w:name="fig:intervention"/>
+    <w:p>
+      <w:pPr>
+        <w:pStyle w:val="CaptionedFigure"/>
+      </w:pPr>
+      <w:r>
+        <w:drawing>
+          <wp:inline>
+            <wp:extent cx="4533900" cy="3154572"/>
+            <wp:effectExtent b="0" l="0" r="0" t="0"/>
+            <wp:docPr descr="" title="" id="80" name="Picture"/>
+            <a:graphic>
+              <a:graphicData uri="http://schemas.openxmlformats.org/drawingml/2006/picture">
+                <pic:pic>
+                  <pic:nvPicPr>
+                    <pic:cNvPr descr="figures/fig7_intervention_window.pdf" id="81" name="Picture"/>
+                    <pic:cNvPicPr>
+                      <a:picLocks noChangeArrowheads="1" noChangeAspect="1"/>
+                    </pic:cNvPicPr>
+                  </pic:nvPicPr>
+                  <pic:blipFill>
+                    <a:blip r:embed="rId79"/>
+                    <a:stretch>
+                      <a:fillRect/>
+                    </a:stretch>
+                  </pic:blipFill>
+                  <pic:spPr bwMode="auto">
+                    <a:xfrm>
+                      <a:off x="0" y="0"/>
+                      <a:ext cx="4533900" cy="3154572"/>
+                    </a:xfrm>
+                    <a:prstGeom prst="rect">
+                      <a:avLst/>
+                    </a:prstGeom>
+                    <a:noFill/>
+                    <a:ln w="9525">
+                      <a:noFill/>
+                      <a:headEnd/>
+                      <a:tailEnd/>
+                    </a:ln>
+                  </pic:spPr>
+                </pic:pic>
+              </a:graphicData>
+            </a:graphic>
+          </wp:inline>
+        </w:drawing>
+      </w:r>
+    </w:p>
+    <w:p>
+      <w:pPr>
+        <w:pStyle w:val="ImageCaption"/>
+      </w:pPr>
+      <w:r>
+        <w:t xml:space="preserve">Intervention window analysis showing optimal timing for intervention.</w:t>
+      </w:r>
+      <w:r>
+        <w:t xml:space="preserve"> </w:t>
+      </w:r>
+      <w:r>
+        <w:rPr>
+          <w:b/>
+          <w:bCs/>
+        </w:rPr>
+        <w:t xml:space="preserve">Top panel</w:t>
+      </w:r>
+      <w:r>
+        <w:t xml:space="preserve">: Probability of reaching Directing state over time, with the tipping point (P=0.5) marked by dashed line. The green shaded region indicates the intervention window where interventions are most effective; the red shaded region indicates the high-risk zone post-tipping point.</w:t>
+      </w:r>
+      <w:r>
+        <w:t xml:space="preserve"> </w:t>
+      </w:r>
+      <w:r>
+        <w:rPr>
+          <w:b/>
+          <w:bCs/>
+        </w:rPr>
+        <w:t xml:space="preserve">Bottom panel</w:t>
+      </w:r>
+      <w:r>
+        <w:t xml:space="preserve">: Corresponding state trajectory showing the critical Seeking</w:t>
+      </w:r>
+      <m:oMath>
+        <m:r>
+          <m:rPr>
+            <m:sty m:val="p"/>
+          </m:rPr>
+          <m:t>→</m:t>
+        </m:r>
+      </m:oMath>
+      <w:r>
+        <w:t xml:space="preserve">Directing transition. Earlier intervention (within the green window) yields 2–3</w:t>
+      </w:r>
+      <m:oMath>
+        <m:r>
+          <m:rPr>
+            <m:sty m:val="p"/>
+          </m:rPr>
+          <m:t>×</m:t>
+        </m:r>
+      </m:oMath>
+      <w:r>
+        <w:t xml:space="preserve"> </w:t>
+      </w:r>
+      <w:r>
+        <w:t xml:space="preserve">greater harm reduction compared to post-tipping intervention.</w:t>
+      </w:r>
+    </w:p>
+    <w:bookmarkEnd w:id="82"/>
+    <w:bookmarkEnd w:id="83"/>
+    <w:bookmarkStart w:id="86" w:name="counterfactual-simulation"/>
     <w:p>
       <w:pPr>
         <w:pStyle w:val="Heading2"/>
@@ -8936,7 +9675,7 @@
         <w:t xml:space="preserve">These estimates are model-based projections derived from transition probability modifications, not empirical treatment effects.</w:t>
       </w:r>
     </w:p>
-    <w:bookmarkStart w:id="56" w:name="three-step-process"/>
+    <w:bookmarkStart w:id="84" w:name="three-step-process"/>
     <w:p>
       <w:pPr>
         <w:pStyle w:val="Heading3"/>
@@ -9025,8 +9764,8 @@
         <w:t xml:space="preserve">) of counterfactual trajectories</w:t>
       </w:r>
     </w:p>
-    <w:bookmarkEnd w:id="56"/>
-    <w:bookmarkStart w:id="57" w:name="results-1"/>
+    <w:bookmarkEnd w:id="84"/>
+    <w:bookmarkStart w:id="85" w:name="results-1"/>
     <w:p>
       <w:pPr>
         <w:pStyle w:val="Heading3"/>
@@ -9441,9 +10180,9 @@
         <w:t xml:space="preserve">more effective than late intervention. Number Needed to Treat (NNT) doubles post-tipping point. Even late intervention has non-trivial effect (18.6% reduction).</w:t>
       </w:r>
     </w:p>
-    <w:bookmarkEnd w:id="57"/>
-    <w:bookmarkEnd w:id="58"/>
-    <w:bookmarkStart w:id="61" w:name="optimization-framework"/>
+    <w:bookmarkEnd w:id="85"/>
+    <w:bookmarkEnd w:id="86"/>
+    <w:bookmarkStart w:id="89" w:name="optimization-framework"/>
     <w:p>
       <w:pPr>
         <w:pStyle w:val="Heading2"/>
@@ -9452,7 +10191,7 @@
         <w:t xml:space="preserve">Optimization Framework</w:t>
       </w:r>
     </w:p>
-    <w:bookmarkStart w:id="59" w:name="objective"/>
+    <w:bookmarkStart w:id="87" w:name="objective"/>
     <w:p>
       <w:pPr>
         <w:pStyle w:val="Heading3"/>
@@ -9549,8 +10288,8 @@
         </m:oMath>
       </m:oMathPara>
     </w:p>
-    <w:bookmarkEnd w:id="59"/>
-    <w:bookmarkStart w:id="60" w:name="results-2"/>
+    <w:bookmarkEnd w:id="87"/>
+    <w:bookmarkStart w:id="88" w:name="results-2"/>
     <w:p>
       <w:pPr>
         <w:pStyle w:val="Heading3"/>
@@ -9640,10 +10379,10 @@
         <w:t xml:space="preserve">Diminishing returns after 4th intervention</w:t>
       </w:r>
     </w:p>
-    <w:bookmarkEnd w:id="60"/>
-    <w:bookmarkEnd w:id="61"/>
-    <w:bookmarkEnd w:id="62"/>
-    <w:bookmarkStart w:id="75" w:name="study-5-state-space-validation"/>
+    <w:bookmarkEnd w:id="88"/>
+    <w:bookmarkEnd w:id="89"/>
+    <w:bookmarkEnd w:id="90"/>
+    <w:bookmarkStart w:id="103" w:name="study-5-state-space-validation"/>
     <w:p>
       <w:pPr>
         <w:pStyle w:val="Heading1"/>
@@ -9652,7 +10391,7 @@
         <w:t xml:space="preserve">Study 5: State Space Validation</w:t>
       </w:r>
     </w:p>
-    <w:bookmarkStart w:id="63" w:name="Xfc8408698db04c511aa994ac2a057d82872fa6e"/>
+    <w:bookmarkStart w:id="91" w:name="Xfc8408698db04c511aa994ac2a057d82872fa6e"/>
     <w:p>
       <w:pPr>
         <w:pStyle w:val="Heading2"/>
@@ -9729,8 +10468,8 @@
         <w:t xml:space="preserve">We validate our theory-driven approach by comparing it against data-driven alternatives using information-theoretic metrics and proper null hypothesis testing.</w:t>
       </w:r>
     </w:p>
-    <w:bookmarkEnd w:id="63"/>
-    <w:bookmarkStart w:id="68" w:name="methods-2"/>
+    <w:bookmarkEnd w:id="91"/>
+    <w:bookmarkStart w:id="96" w:name="methods-2"/>
     <w:p>
       <w:pPr>
         <w:pStyle w:val="Heading2"/>
@@ -9739,7 +10478,7 @@
         <w:t xml:space="preserve">Methods</w:t>
       </w:r>
     </w:p>
-    <w:bookmarkStart w:id="64" w:name="data-driven-state-space"/>
+    <w:bookmarkStart w:id="92" w:name="data-driven-state-space"/>
     <w:p>
       <w:pPr>
         <w:pStyle w:val="Heading3"/>
@@ -9800,8 +10539,8 @@
         <w:t xml:space="preserve">).</w:t>
       </w:r>
     </w:p>
-    <w:bookmarkEnd w:id="64"/>
-    <w:bookmarkStart w:id="65" w:name="mapping-between-state-spaces"/>
+    <w:bookmarkEnd w:id="92"/>
+    <w:bookmarkStart w:id="93" w:name="mapping-between-state-spaces"/>
     <w:p>
       <w:pPr>
         <w:pStyle w:val="Heading3"/>
@@ -9904,8 +10643,8 @@
         <w:t xml:space="preserve">possible mappings to maximize information retention</w:t>
       </w:r>
     </w:p>
-    <w:bookmarkEnd w:id="65"/>
-    <w:bookmarkStart w:id="66" w:name="information-retention"/>
+    <w:bookmarkEnd w:id="93"/>
+    <w:bookmarkStart w:id="94" w:name="information-retention"/>
     <w:p>
       <w:pPr>
         <w:pStyle w:val="Heading3"/>
@@ -10107,8 +10846,8 @@
         <w:t xml:space="preserve">is entropy of the source distribution.</w:t>
       </w:r>
     </w:p>
-    <w:bookmarkEnd w:id="66"/>
-    <w:bookmarkStart w:id="67" w:name="three-null-hypothesis-tests"/>
+    <w:bookmarkEnd w:id="94"/>
+    <w:bookmarkStart w:id="95" w:name="three-null-hypothesis-tests"/>
     <w:p>
       <w:pPr>
         <w:pStyle w:val="Heading3"/>
@@ -10544,9 +11283,9 @@
         <w:t xml:space="preserve">Tested by comparing predictive accuracy.</w:t>
       </w:r>
     </w:p>
-    <w:bookmarkEnd w:id="67"/>
-    <w:bookmarkEnd w:id="68"/>
-    <w:bookmarkStart w:id="73" w:name="results-3"/>
+    <w:bookmarkEnd w:id="95"/>
+    <w:bookmarkEnd w:id="96"/>
+    <w:bookmarkStart w:id="101" w:name="results-3"/>
     <w:p>
       <w:pPr>
         <w:pStyle w:val="Heading2"/>
@@ -10555,7 +11294,7 @@
         <w:t xml:space="preserve">Results</w:t>
       </w:r>
     </w:p>
-    <w:bookmarkStart w:id="69" w:name="information-retention-1"/>
+    <w:bookmarkStart w:id="97" w:name="information-retention-1"/>
     <w:p>
       <w:pPr>
         <w:pStyle w:val="Heading3"/>
@@ -10798,8 +11537,8 @@
         <w:t xml:space="preserve">The theoretical mapping retains 65.0% of information—7.4 percentage points below the optimal. However, the optimal mapping differs from theoretical on 7 of 10 clusters.</w:t>
       </w:r>
     </w:p>
-    <w:bookmarkEnd w:id="69"/>
-    <w:bookmarkStart w:id="70" w:name="null-test-results"/>
+    <w:bookmarkEnd w:id="97"/>
+    <w:bookmarkStart w:id="98" w:name="null-test-results"/>
     <w:p>
       <w:pPr>
         <w:pStyle w:val="Heading3"/>
@@ -11305,8 +12044,8 @@
         <w:t xml:space="preserve">matrix. Test 3: Markov prediction vs. marginal baseline.</w:t>
       </w:r>
     </w:p>
-    <w:bookmarkEnd w:id="70"/>
-    <w:bookmarkStart w:id="71" w:name="key-finding"/>
+    <w:bookmarkEnd w:id="98"/>
+    <w:bookmarkStart w:id="99" w:name="key-finding"/>
     <w:p>
       <w:pPr>
         <w:pStyle w:val="Heading3"/>
@@ -11489,8 +12228,8 @@
         <w:t xml:space="preserve">of the representation while suggesting the mapping should be justified on theoretical/interpretability grounds rather than statistical optimality.</w:t>
       </w:r>
     </w:p>
-    <w:bookmarkEnd w:id="71"/>
-    <w:bookmarkStart w:id="72" w:name="mapping-comparison"/>
+    <w:bookmarkEnd w:id="99"/>
+    <w:bookmarkStart w:id="100" w:name="mapping-comparison"/>
     <w:p>
       <w:pPr>
         <w:pStyle w:val="Heading3"/>
@@ -11599,9 +12338,9 @@
         <w:t xml:space="preserve">These differences suggest that while the theoretical categories have psychological coherence, the statistical structure of the data groups events differently. The optimal mapping produces more balanced state distributions (22–33% per state) compared to the theoretical mapping (10–40% per state).</w:t>
       </w:r>
     </w:p>
-    <w:bookmarkEnd w:id="72"/>
-    <w:bookmarkEnd w:id="73"/>
-    <w:bookmarkStart w:id="74" w:name="discussion"/>
+    <w:bookmarkEnd w:id="100"/>
+    <w:bookmarkEnd w:id="101"/>
+    <w:bookmarkStart w:id="102" w:name="discussion"/>
     <w:p>
       <w:pPr>
         <w:pStyle w:val="Heading2"/>
@@ -11715,9 +12454,9 @@
         <w:t xml:space="preserve">This hybrid approach—using theory-driven states validated against data-driven structure—exemplifies the methodological philosophy of Computational Psychodynamics: ground categories in psychological theory while empirically validating their utility.</w:t>
       </w:r>
     </w:p>
-    <w:bookmarkEnd w:id="74"/>
-    <w:bookmarkEnd w:id="75"/>
-    <w:bookmarkStart w:id="87" w:name="general-discussion"/>
+    <w:bookmarkEnd w:id="102"/>
+    <w:bookmarkEnd w:id="103"/>
+    <w:bookmarkStart w:id="115" w:name="general-discussion"/>
     <w:p>
       <w:pPr>
         <w:pStyle w:val="Heading1"/>
@@ -11726,7 +12465,7 @@
         <w:t xml:space="preserve">General Discussion</w:t>
       </w:r>
     </w:p>
-    <w:bookmarkStart w:id="76" w:name="summary-of-contributions"/>
+    <w:bookmarkStart w:id="104" w:name="summary-of-contributions"/>
     <w:p>
       <w:pPr>
         <w:pStyle w:val="Heading2"/>
@@ -11845,8 +12584,8 @@
         <w:t xml:space="preserve">: Rigorous comparison of theory-driven vs. data-driven state spaces establishes the framework’s statistical validity (Study 5)</w:t>
       </w:r>
     </w:p>
-    <w:bookmarkEnd w:id="76"/>
-    <w:bookmarkStart w:id="80" w:name="theoretical-integration"/>
+    <w:bookmarkEnd w:id="104"/>
+    <w:bookmarkStart w:id="108" w:name="theoretical-integration"/>
     <w:p>
       <w:pPr>
         <w:pStyle w:val="Heading2"/>
@@ -11855,7 +12594,7 @@
         <w:t xml:space="preserve">Theoretical Integration</w:t>
       </w:r>
     </w:p>
-    <w:bookmarkStart w:id="77" w:name="criminal-career-paradigm"/>
+    <w:bookmarkStart w:id="105" w:name="criminal-career-paradigm"/>
     <w:p>
       <w:pPr>
         <w:pStyle w:val="Heading3"/>
@@ -11952,8 +12691,8 @@
         <w:t xml:space="preserve">Escalation score directly measures trajectory change—a core career parameter.</w:t>
       </w:r>
     </w:p>
-    <w:bookmarkEnd w:id="77"/>
-    <w:bookmarkStart w:id="78" w:name="life-course-criminology"/>
+    <w:bookmarkEnd w:id="105"/>
+    <w:bookmarkStart w:id="106" w:name="life-course-criminology"/>
     <w:p>
       <w:pPr>
         <w:pStyle w:val="Heading3"/>
@@ -12034,8 +12773,8 @@
         <w:t xml:space="preserve">reveals age-graded patterns within the Markov structure</w:t>
       </w:r>
     </w:p>
-    <w:bookmarkEnd w:id="78"/>
-    <w:bookmarkStart w:id="79" w:name="active-inference"/>
+    <w:bookmarkEnd w:id="106"/>
+    <w:bookmarkStart w:id="107" w:name="active-inference"/>
     <w:p>
       <w:pPr>
         <w:pStyle w:val="Heading3"/>
@@ -12160,9 +12899,9 @@
         <w:t xml:space="preserve">)</w:t>
       </w:r>
     </w:p>
-    <w:bookmarkEnd w:id="79"/>
-    <w:bookmarkEnd w:id="80"/>
-    <w:bookmarkStart w:id="83" w:name="clinical-implications"/>
+    <w:bookmarkEnd w:id="107"/>
+    <w:bookmarkEnd w:id="108"/>
+    <w:bookmarkStart w:id="111" w:name="clinical-implications"/>
     <w:p>
       <w:pPr>
         <w:pStyle w:val="Heading2"/>
@@ -12171,7 +12910,7 @@
         <w:t xml:space="preserve">Clinical Implications</w:t>
       </w:r>
     </w:p>
-    <w:bookmarkStart w:id="81" w:name="decision-support-not-decision-making"/>
+    <w:bookmarkStart w:id="109" w:name="decision-support-not-decision-making"/>
     <w:p>
       <w:pPr>
         <w:pStyle w:val="Heading3"/>
@@ -12221,8 +12960,8 @@
         <w:t xml:space="preserve">Limitations and assumptions</w:t>
       </w:r>
     </w:p>
-    <w:bookmarkEnd w:id="81"/>
-    <w:bookmarkStart w:id="82" w:name="use-cases"/>
+    <w:bookmarkEnd w:id="109"/>
+    <w:bookmarkStart w:id="110" w:name="use-cases"/>
     <w:p>
       <w:pPr>
         <w:pStyle w:val="Heading3"/>
@@ -12303,9 +13042,9 @@
         <w:t xml:space="preserve">: Hypothesis generation, pattern discovery</w:t>
       </w:r>
     </w:p>
-    <w:bookmarkEnd w:id="82"/>
-    <w:bookmarkEnd w:id="83"/>
-    <w:bookmarkStart w:id="84" w:name="ethical-considerations"/>
+    <w:bookmarkEnd w:id="110"/>
+    <w:bookmarkEnd w:id="111"/>
+    <w:bookmarkStart w:id="112" w:name="ethical-considerations"/>
     <w:p>
       <w:pPr>
         <w:pStyle w:val="Heading2"/>
@@ -12386,8 +13125,8 @@
         <w:t xml:space="preserve">: Individual-level data highly sensitive; security essential</w:t>
       </w:r>
     </w:p>
-    <w:bookmarkEnd w:id="84"/>
-    <w:bookmarkStart w:id="85" w:name="limitations"/>
+    <w:bookmarkEnd w:id="112"/>
+    <w:bookmarkStart w:id="113" w:name="limitations"/>
     <w:p>
       <w:pPr>
         <w:pStyle w:val="Heading2"/>
@@ -12509,8 +13248,8 @@
         <w:t xml:space="preserve">: SCM requires correct graph structure</w:t>
       </w:r>
     </w:p>
-    <w:bookmarkEnd w:id="85"/>
-    <w:bookmarkStart w:id="86" w:name="future-directions"/>
+    <w:bookmarkEnd w:id="113"/>
+    <w:bookmarkStart w:id="114" w:name="future-directions"/>
     <w:p>
       <w:pPr>
         <w:pStyle w:val="Heading2"/>
@@ -12612,9 +13351,9 @@
         <w:t xml:space="preserve"> </w:t>
       </w:r>
     </w:p>
-    <w:bookmarkEnd w:id="86"/>
-    <w:bookmarkEnd w:id="87"/>
-    <w:bookmarkStart w:id="88" w:name="conclusion"/>
+    <w:bookmarkEnd w:id="114"/>
+    <w:bookmarkEnd w:id="115"/>
+    <w:bookmarkStart w:id="116" w:name="conclusion"/>
     <w:p>
       <w:pPr>
         <w:pStyle w:val="Heading1"/>
@@ -12668,8 +13407,8 @@
         <w:t xml:space="preserve">Every trajectory represents a life—both the offender’s and potential victims’. Our goal is to identify moments where different outcomes are possible and provide guidance for creating such moments. Computational Psychodynamics, grounded in the Free Energy Principle and validated across domains, offers a path toward that goal.</w:t>
       </w:r>
     </w:p>
-    <w:bookmarkEnd w:id="88"/>
-    <w:bookmarkStart w:id="89" w:name="data-availability-statement"/>
+    <w:bookmarkEnd w:id="116"/>
+    <w:bookmarkStart w:id="117" w:name="data-availability-statement"/>
     <w:p>
       <w:pPr>
         <w:pStyle w:val="Heading1"/>
@@ -12686,8 +13425,8 @@
         <w:t xml:space="preserve">The data analyzed in this study were derived from publicly available sources, including the Radford University Serial Killer Database and published case materials. Processed datasets and analysis code are available from the corresponding author upon reasonable request.</w:t>
       </w:r>
     </w:p>
-    <w:bookmarkEnd w:id="89"/>
-    <w:bookmarkStart w:id="90" w:name="ethics-statement"/>
+    <w:bookmarkEnd w:id="117"/>
+    <w:bookmarkStart w:id="118" w:name="ethics-statement"/>
     <w:p>
       <w:pPr>
         <w:pStyle w:val="Heading1"/>
@@ -12704,8 +13443,8 @@
         <w:t xml:space="preserve">This study analyzed retrospective, publicly available archival data from documented criminal cases. No human subjects were directly involved in data collection. The research was conducted in accordance with institutional guidelines for secondary data analysis.</w:t>
       </w:r>
     </w:p>
-    <w:bookmarkEnd w:id="90"/>
-    <w:bookmarkStart w:id="91" w:name="author-contributions"/>
+    <w:bookmarkEnd w:id="118"/>
+    <w:bookmarkStart w:id="119" w:name="author-contributions"/>
     <w:p>
       <w:pPr>
         <w:pStyle w:val="Heading1"/>
@@ -12742,8 +13481,8 @@
         <w:t xml:space="preserve">: Methodology, software, formal analysis, visualization, writing—original draft.</w:t>
       </w:r>
     </w:p>
-    <w:bookmarkEnd w:id="91"/>
-    <w:bookmarkStart w:id="92" w:name="funding"/>
+    <w:bookmarkEnd w:id="119"/>
+    <w:bookmarkStart w:id="120" w:name="funding"/>
     <w:p>
       <w:pPr>
         <w:pStyle w:val="Heading1"/>
@@ -12760,8 +13499,8 @@
         <w:t xml:space="preserve">This research received no specific grant from any funding agency in the public, commercial, or not-for-profit sectors.</w:t>
       </w:r>
     </w:p>
-    <w:bookmarkEnd w:id="92"/>
-    <w:bookmarkStart w:id="93" w:name="conflicts-of-interest"/>
+    <w:bookmarkEnd w:id="120"/>
+    <w:bookmarkStart w:id="121" w:name="conflicts-of-interest"/>
     <w:p>
       <w:pPr>
         <w:pStyle w:val="Heading1"/>
@@ -12778,8 +13517,8 @@
         <w:t xml:space="preserve">The authors declare no conflicts of interest.</w:t>
       </w:r>
     </w:p>
-    <w:bookmarkEnd w:id="93"/>
-    <w:bookmarkStart w:id="94" w:name="acknowledgments"/>
+    <w:bookmarkEnd w:id="121"/>
+    <w:bookmarkStart w:id="122" w:name="acknowledgments"/>
     <w:p>
       <w:pPr>
         <w:pStyle w:val="Heading1"/>
@@ -13097,7 +13836,7 @@
         <w:t xml:space="preserve">(pp. 161–182). University of Chicago Press.</w:t>
       </w:r>
     </w:p>
-    <w:bookmarkEnd w:id="94"/>
+    <w:bookmarkEnd w:id="122"/>
     <w:sectPr>
       <w:footnotePr>
         <w:numRestart w:val="eachSect"/>

</xml_diff>